<commit_message>
UML audit: use cases
</commit_message>
<xml_diff>
--- a/docs/UML/Use Cases/Matrix user stories.docx
+++ b/docs/UML/Use Cases/Matrix user stories.docx
@@ -3,80 +3,216 @@
 <w:document xmlns:wpc="http://schemas.microsoft.com/office/word/2010/wordprocessingCanvas" xmlns:cx="http://schemas.microsoft.com/office/drawing/2014/chartex" xmlns:cx1="http://schemas.microsoft.com/office/drawing/2015/9/8/chartex" xmlns:cx2="http://schemas.microsoft.com/office/drawing/2015/10/21/chartex" xmlns:mc="http://schemas.openxmlformats.org/markup-compatibility/2006" xmlns:o="urn:schemas-microsoft-com:office:office" xmlns:r="http://schemas.openxmlformats.org/officeDocument/2006/relationships" xmlns:m="http://schemas.openxmlformats.org/officeDocument/2006/math" xmlns:v="urn:schemas-microsoft-com:vml" xmlns:wp14="http://schemas.microsoft.com/office/word/2010/wordprocessingDrawing" xmlns:wp="http://schemas.openxmlformats.org/drawingml/2006/wordprocessingDrawing" xmlns:w10="urn:schemas-microsoft-com:office:word" xmlns:w="http://schemas.openxmlformats.org/wordprocessingml/2006/main" xmlns:w14="http://schemas.microsoft.com/office/word/2010/wordml" xmlns:w15="http://schemas.microsoft.com/office/word/2012/wordml" xmlns:w16se="http://schemas.microsoft.com/office/word/2015/wordml/symex" xmlns:wpg="http://schemas.microsoft.com/office/word/2010/wordprocessingGroup" xmlns:wpi="http://schemas.microsoft.com/office/word/2010/wordprocessingInk" xmlns:wne="http://schemas.microsoft.com/office/word/2006/wordml" xmlns:wps="http://schemas.microsoft.com/office/word/2010/wordprocessingShape" mc:Ignorable="w14 w15 w16se wp14">
   <w:body>
     <w:p>
-      <w:r>
-        <w:t>Matrix user stories</w:t>
-      </w:r>
-    </w:p>
-    <w:p/>
-    <w:p>
       <w:pPr>
+        <w:spacing w:line="240" w:lineRule="auto"/>
         <w:rPr>
-          <w:b/>
+          <w:rFonts w:ascii="Times New Roman" w:eastAsia="Times New Roman" w:hAnsi="Times New Roman" w:cs="Times New Roman"/>
+          <w:sz w:val="24"/>
+          <w:szCs w:val="24"/>
+          <w:lang w:val="en-US" w:eastAsia="nl-NL"/>
         </w:rPr>
       </w:pPr>
       <w:r>
         <w:rPr>
+          <w:rFonts w:ascii="Calibri" w:eastAsia="Times New Roman" w:hAnsi="Calibri" w:cs="Times New Roman"/>
+          <w:color w:val="000000"/>
+          <w:lang w:val="en-US" w:eastAsia="nl-NL"/>
+        </w:rPr>
+        <w:t>Matrix user stories</w:t>
+      </w:r>
+    </w:p>
+    <w:p>
+      <w:pPr>
+        <w:spacing w:after="0" w:line="240" w:lineRule="auto"/>
+        <w:rPr>
+          <w:rFonts w:ascii="Times New Roman" w:eastAsia="Times New Roman" w:hAnsi="Times New Roman" w:cs="Times New Roman"/>
+          <w:sz w:val="24"/>
+          <w:szCs w:val="24"/>
+          <w:lang w:val="en-US" w:eastAsia="nl-NL"/>
+        </w:rPr>
+      </w:pPr>
+    </w:p>
+    <w:p>
+      <w:pPr>
+        <w:spacing w:line="240" w:lineRule="auto"/>
+        <w:rPr>
+          <w:rFonts w:ascii="Times New Roman" w:eastAsia="Times New Roman" w:hAnsi="Times New Roman" w:cs="Times New Roman"/>
+          <w:sz w:val="24"/>
+          <w:szCs w:val="24"/>
+          <w:lang w:val="en-US" w:eastAsia="nl-NL"/>
+        </w:rPr>
+      </w:pPr>
+      <w:bookmarkStart w:id="0" w:name="_GoBack"/>
+      <w:bookmarkEnd w:id="0"/>
+      <w:r>
+        <w:rPr>
+          <w:rFonts w:ascii="Calibri" w:eastAsia="Times New Roman" w:hAnsi="Calibri" w:cs="Times New Roman"/>
           <w:b/>
+          <w:bCs/>
+          <w:color w:val="000000"/>
+          <w:lang w:val="en-US" w:eastAsia="nl-NL"/>
         </w:rPr>
         <w:t>User stories</w:t>
       </w:r>
       <w:r>
         <w:rPr>
+          <w:rFonts w:ascii="Calibri" w:eastAsia="Times New Roman" w:hAnsi="Calibri" w:cs="Times New Roman"/>
           <w:b/>
+          <w:bCs/>
+          <w:color w:val="000000"/>
+          <w:lang w:val="en-US" w:eastAsia="nl-NL"/>
         </w:rPr>
         <w:tab/>
       </w:r>
       <w:r>
         <w:rPr>
+          <w:rFonts w:ascii="Calibri" w:eastAsia="Times New Roman" w:hAnsi="Calibri" w:cs="Times New Roman"/>
           <w:b/>
+          <w:bCs/>
+          <w:color w:val="000000"/>
+          <w:lang w:val="en-US" w:eastAsia="nl-NL"/>
         </w:rPr>
         <w:tab/>
       </w:r>
       <w:r>
         <w:rPr>
+          <w:rFonts w:ascii="Calibri" w:eastAsia="Times New Roman" w:hAnsi="Calibri" w:cs="Times New Roman"/>
           <w:b/>
+          <w:bCs/>
+          <w:color w:val="000000"/>
+          <w:lang w:val="en-US" w:eastAsia="nl-NL"/>
         </w:rPr>
         <w:tab/>
       </w:r>
       <w:r>
         <w:rPr>
+          <w:rFonts w:ascii="Calibri" w:eastAsia="Times New Roman" w:hAnsi="Calibri" w:cs="Times New Roman"/>
           <w:b/>
+          <w:bCs/>
+          <w:color w:val="000000"/>
+          <w:lang w:val="en-US" w:eastAsia="nl-NL"/>
         </w:rPr>
         <w:tab/>
-        <w:t xml:space="preserve">                     Use case ID</w:t>
+        <w:t xml:space="preserve">                  </w:t>
       </w:r>
-      <w:bookmarkStart w:id="0" w:name="_GoBack"/>
-      <w:bookmarkEnd w:id="0"/>
+      <w:r>
+        <w:rPr>
+          <w:rFonts w:ascii="Calibri" w:eastAsia="Times New Roman" w:hAnsi="Calibri" w:cs="Times New Roman"/>
+          <w:b/>
+          <w:bCs/>
+          <w:color w:val="000000"/>
+          <w:lang w:val="en-US" w:eastAsia="nl-NL"/>
+        </w:rPr>
+        <w:t xml:space="preserve">                                                                    </w:t>
+      </w:r>
+      <w:r>
+        <w:rPr>
+          <w:rFonts w:ascii="Calibri" w:eastAsia="Times New Roman" w:hAnsi="Calibri" w:cs="Times New Roman"/>
+          <w:b/>
+          <w:bCs/>
+          <w:color w:val="000000"/>
+          <w:lang w:val="en-US" w:eastAsia="nl-NL"/>
+        </w:rPr>
+        <w:t>   Use case ID</w:t>
+      </w:r>
     </w:p>
     <w:tbl>
       <w:tblPr>
-        <w:tblStyle w:val="TableGrid"/>
         <w:tblW w:w="0" w:type="auto"/>
-        <w:tblInd w:w="-5" w:type="dxa"/>
+        <w:tblCellMar>
+          <w:top w:w="15" w:type="dxa"/>
+          <w:left w:w="15" w:type="dxa"/>
+          <w:bottom w:w="15" w:type="dxa"/>
+          <w:right w:w="15" w:type="dxa"/>
+        </w:tblCellMar>
         <w:tblLook w:val="04A0" w:firstRow="1" w:lastRow="0" w:firstColumn="1" w:lastColumn="0" w:noHBand="0" w:noVBand="1"/>
       </w:tblPr>
       <w:tblGrid>
-        <w:gridCol w:w="4531"/>
-        <w:gridCol w:w="4531"/>
+        <w:gridCol w:w="8072"/>
+        <w:gridCol w:w="984"/>
       </w:tblGrid>
       <w:tr>
         <w:tc>
           <w:tcPr>
-            <w:tcW w:w="4531" w:type="dxa"/>
-          </w:tcPr>
-          <w:p>
+            <w:tcW w:w="8072" w:type="dxa"/>
+            <w:tcBorders>
+              <w:top w:val="single" w:sz="6" w:space="0" w:color="000000"/>
+              <w:left w:val="single" w:sz="6" w:space="0" w:color="000000"/>
+              <w:bottom w:val="single" w:sz="6" w:space="0" w:color="000000"/>
+              <w:right w:val="single" w:sz="6" w:space="0" w:color="000000"/>
+            </w:tcBorders>
+            <w:tcMar>
+              <w:top w:w="0" w:type="dxa"/>
+              <w:left w:w="120" w:type="dxa"/>
+              <w:bottom w:w="0" w:type="dxa"/>
+              <w:right w:w="120" w:type="dxa"/>
+            </w:tcMar>
+            <w:hideMark/>
+          </w:tcPr>
+          <w:p>
+            <w:pPr>
+              <w:spacing w:after="0" w:line="240" w:lineRule="auto"/>
+              <w:rPr>
+                <w:rFonts w:ascii="Times New Roman" w:eastAsia="Times New Roman" w:hAnsi="Times New Roman" w:cs="Times New Roman"/>
+                <w:sz w:val="24"/>
+                <w:szCs w:val="24"/>
+                <w:lang w:eastAsia="nl-NL"/>
+              </w:rPr>
+            </w:pPr>
             <w:r>
+              <w:rPr>
+                <w:rFonts w:ascii="Calibri" w:eastAsia="Times New Roman" w:hAnsi="Calibri" w:cs="Times New Roman"/>
+                <w:color w:val="000000"/>
+                <w:lang w:eastAsia="nl-NL"/>
+              </w:rPr>
               <w:t>Als gebruiker wil ik leren om belangrijke brieven te onderscheiden zodat ik hiervoor niet naar BOOT hoef.</w:t>
             </w:r>
           </w:p>
-          <w:p/>
-        </w:tc>
-        <w:tc>
-          <w:tcPr>
-            <w:tcW w:w="4531" w:type="dxa"/>
-          </w:tcPr>
-          <w:p>
+          <w:p>
+            <w:pPr>
+              <w:spacing w:after="0" w:line="240" w:lineRule="auto"/>
+              <w:rPr>
+                <w:rFonts w:ascii="Times New Roman" w:eastAsia="Times New Roman" w:hAnsi="Times New Roman" w:cs="Times New Roman"/>
+                <w:sz w:val="24"/>
+                <w:szCs w:val="24"/>
+                <w:lang w:eastAsia="nl-NL"/>
+              </w:rPr>
+            </w:pPr>
+          </w:p>
+        </w:tc>
+        <w:tc>
+          <w:tcPr>
+            <w:tcW w:w="984" w:type="dxa"/>
+            <w:tcBorders>
+              <w:top w:val="single" w:sz="6" w:space="0" w:color="000000"/>
+              <w:left w:val="single" w:sz="6" w:space="0" w:color="000000"/>
+              <w:bottom w:val="single" w:sz="6" w:space="0" w:color="000000"/>
+              <w:right w:val="single" w:sz="6" w:space="0" w:color="000000"/>
+            </w:tcBorders>
+            <w:tcMar>
+              <w:top w:w="0" w:type="dxa"/>
+              <w:left w:w="120" w:type="dxa"/>
+              <w:bottom w:w="0" w:type="dxa"/>
+              <w:right w:w="120" w:type="dxa"/>
+            </w:tcMar>
+            <w:hideMark/>
+          </w:tcPr>
+          <w:p>
+            <w:pPr>
+              <w:spacing w:after="0" w:line="240" w:lineRule="auto"/>
+              <w:rPr>
+                <w:rFonts w:ascii="Times New Roman" w:eastAsia="Times New Roman" w:hAnsi="Times New Roman" w:cs="Times New Roman"/>
+                <w:sz w:val="24"/>
+                <w:szCs w:val="24"/>
+                <w:lang w:eastAsia="nl-NL"/>
+              </w:rPr>
+            </w:pPr>
             <w:r>
+              <w:rPr>
+                <w:rFonts w:ascii="Calibri" w:eastAsia="Times New Roman" w:hAnsi="Calibri" w:cs="Times New Roman"/>
+                <w:color w:val="000000"/>
+                <w:lang w:eastAsia="nl-NL"/>
+              </w:rPr>
               <w:t>UC-1</w:t>
             </w:r>
           </w:p>
@@ -85,20 +221,74 @@
       <w:tr>
         <w:tc>
           <w:tcPr>
-            <w:tcW w:w="4531" w:type="dxa"/>
-          </w:tcPr>
-          <w:p>
+            <w:tcW w:w="8072" w:type="dxa"/>
+            <w:tcBorders>
+              <w:top w:val="single" w:sz="6" w:space="0" w:color="000000"/>
+              <w:left w:val="single" w:sz="6" w:space="0" w:color="000000"/>
+              <w:bottom w:val="single" w:sz="6" w:space="0" w:color="000000"/>
+              <w:right w:val="single" w:sz="6" w:space="0" w:color="000000"/>
+            </w:tcBorders>
+            <w:tcMar>
+              <w:top w:w="0" w:type="dxa"/>
+              <w:left w:w="120" w:type="dxa"/>
+              <w:bottom w:w="0" w:type="dxa"/>
+              <w:right w:w="120" w:type="dxa"/>
+            </w:tcMar>
+            <w:hideMark/>
+          </w:tcPr>
+          <w:p>
+            <w:pPr>
+              <w:spacing w:after="0" w:line="240" w:lineRule="auto"/>
+              <w:rPr>
+                <w:rFonts w:ascii="Times New Roman" w:eastAsia="Times New Roman" w:hAnsi="Times New Roman" w:cs="Times New Roman"/>
+                <w:sz w:val="24"/>
+                <w:szCs w:val="24"/>
+                <w:lang w:eastAsia="nl-NL"/>
+              </w:rPr>
+            </w:pPr>
             <w:r>
+              <w:rPr>
+                <w:rFonts w:ascii="Calibri" w:eastAsia="Times New Roman" w:hAnsi="Calibri" w:cs="Times New Roman"/>
+                <w:color w:val="000000"/>
+                <w:lang w:eastAsia="nl-NL"/>
+              </w:rPr>
               <w:t xml:space="preserve">Als gebruiker wil ik mijn zelf- en samenredzaamheid bevorderen zodat ik minder vaak naar BOOT hoef. </w:t>
             </w:r>
           </w:p>
         </w:tc>
         <w:tc>
           <w:tcPr>
-            <w:tcW w:w="4531" w:type="dxa"/>
-          </w:tcPr>
-          <w:p>
+            <w:tcW w:w="984" w:type="dxa"/>
+            <w:tcBorders>
+              <w:top w:val="single" w:sz="6" w:space="0" w:color="000000"/>
+              <w:left w:val="single" w:sz="6" w:space="0" w:color="000000"/>
+              <w:bottom w:val="single" w:sz="6" w:space="0" w:color="000000"/>
+              <w:right w:val="single" w:sz="6" w:space="0" w:color="000000"/>
+            </w:tcBorders>
+            <w:tcMar>
+              <w:top w:w="0" w:type="dxa"/>
+              <w:left w:w="120" w:type="dxa"/>
+              <w:bottom w:w="0" w:type="dxa"/>
+              <w:right w:w="120" w:type="dxa"/>
+            </w:tcMar>
+            <w:hideMark/>
+          </w:tcPr>
+          <w:p>
+            <w:pPr>
+              <w:spacing w:after="0" w:line="240" w:lineRule="auto"/>
+              <w:rPr>
+                <w:rFonts w:ascii="Times New Roman" w:eastAsia="Times New Roman" w:hAnsi="Times New Roman" w:cs="Times New Roman"/>
+                <w:sz w:val="24"/>
+                <w:szCs w:val="24"/>
+                <w:lang w:eastAsia="nl-NL"/>
+              </w:rPr>
+            </w:pPr>
             <w:r>
+              <w:rPr>
+                <w:rFonts w:ascii="Calibri" w:eastAsia="Times New Roman" w:hAnsi="Calibri" w:cs="Times New Roman"/>
+                <w:color w:val="000000"/>
+                <w:lang w:eastAsia="nl-NL"/>
+              </w:rPr>
               <w:t>UC-2</w:t>
             </w:r>
           </w:p>
@@ -107,20 +297,74 @@
       <w:tr>
         <w:tc>
           <w:tcPr>
-            <w:tcW w:w="4531" w:type="dxa"/>
-          </w:tcPr>
-          <w:p>
+            <w:tcW w:w="8072" w:type="dxa"/>
+            <w:tcBorders>
+              <w:top w:val="single" w:sz="6" w:space="0" w:color="000000"/>
+              <w:left w:val="single" w:sz="6" w:space="0" w:color="000000"/>
+              <w:bottom w:val="single" w:sz="6" w:space="0" w:color="000000"/>
+              <w:right w:val="single" w:sz="6" w:space="0" w:color="000000"/>
+            </w:tcBorders>
+            <w:tcMar>
+              <w:top w:w="0" w:type="dxa"/>
+              <w:left w:w="120" w:type="dxa"/>
+              <w:bottom w:w="0" w:type="dxa"/>
+              <w:right w:w="120" w:type="dxa"/>
+            </w:tcMar>
+            <w:hideMark/>
+          </w:tcPr>
+          <w:p>
+            <w:pPr>
+              <w:spacing w:after="0" w:line="240" w:lineRule="auto"/>
+              <w:rPr>
+                <w:rFonts w:ascii="Times New Roman" w:eastAsia="Times New Roman" w:hAnsi="Times New Roman" w:cs="Times New Roman"/>
+                <w:sz w:val="24"/>
+                <w:szCs w:val="24"/>
+                <w:lang w:eastAsia="nl-NL"/>
+              </w:rPr>
+            </w:pPr>
             <w:r>
+              <w:rPr>
+                <w:rFonts w:ascii="Calibri" w:eastAsia="Times New Roman" w:hAnsi="Calibri" w:cs="Times New Roman"/>
+                <w:color w:val="000000"/>
+                <w:lang w:eastAsia="nl-NL"/>
+              </w:rPr>
               <w:t>Als gebruiker wil ik de speler kunnen bewegen zodat ik kan navigeren door het spel heen.</w:t>
             </w:r>
           </w:p>
         </w:tc>
         <w:tc>
           <w:tcPr>
-            <w:tcW w:w="4531" w:type="dxa"/>
-          </w:tcPr>
-          <w:p>
+            <w:tcW w:w="984" w:type="dxa"/>
+            <w:tcBorders>
+              <w:top w:val="single" w:sz="6" w:space="0" w:color="000000"/>
+              <w:left w:val="single" w:sz="6" w:space="0" w:color="000000"/>
+              <w:bottom w:val="single" w:sz="6" w:space="0" w:color="000000"/>
+              <w:right w:val="single" w:sz="6" w:space="0" w:color="000000"/>
+            </w:tcBorders>
+            <w:tcMar>
+              <w:top w:w="0" w:type="dxa"/>
+              <w:left w:w="120" w:type="dxa"/>
+              <w:bottom w:w="0" w:type="dxa"/>
+              <w:right w:w="120" w:type="dxa"/>
+            </w:tcMar>
+            <w:hideMark/>
+          </w:tcPr>
+          <w:p>
+            <w:pPr>
+              <w:spacing w:after="0" w:line="240" w:lineRule="auto"/>
+              <w:rPr>
+                <w:rFonts w:ascii="Times New Roman" w:eastAsia="Times New Roman" w:hAnsi="Times New Roman" w:cs="Times New Roman"/>
+                <w:sz w:val="24"/>
+                <w:szCs w:val="24"/>
+                <w:lang w:eastAsia="nl-NL"/>
+              </w:rPr>
+            </w:pPr>
             <w:r>
+              <w:rPr>
+                <w:rFonts w:ascii="Calibri" w:eastAsia="Times New Roman" w:hAnsi="Calibri" w:cs="Times New Roman"/>
+                <w:color w:val="000000"/>
+                <w:lang w:eastAsia="nl-NL"/>
+              </w:rPr>
               <w:t>UC-3</w:t>
             </w:r>
           </w:p>
@@ -129,23 +373,74 @@
       <w:tr>
         <w:tc>
           <w:tcPr>
-            <w:tcW w:w="4531" w:type="dxa"/>
-          </w:tcPr>
-          <w:p>
+            <w:tcW w:w="8072" w:type="dxa"/>
+            <w:tcBorders>
+              <w:top w:val="single" w:sz="6" w:space="0" w:color="000000"/>
+              <w:left w:val="single" w:sz="6" w:space="0" w:color="000000"/>
+              <w:bottom w:val="single" w:sz="6" w:space="0" w:color="000000"/>
+              <w:right w:val="single" w:sz="6" w:space="0" w:color="000000"/>
+            </w:tcBorders>
+            <w:tcMar>
+              <w:top w:w="0" w:type="dxa"/>
+              <w:left w:w="120" w:type="dxa"/>
+              <w:bottom w:w="0" w:type="dxa"/>
+              <w:right w:w="120" w:type="dxa"/>
+            </w:tcMar>
+            <w:hideMark/>
+          </w:tcPr>
+          <w:p>
+            <w:pPr>
+              <w:spacing w:after="0" w:line="240" w:lineRule="auto"/>
+              <w:rPr>
+                <w:rFonts w:ascii="Times New Roman" w:eastAsia="Times New Roman" w:hAnsi="Times New Roman" w:cs="Times New Roman"/>
+                <w:sz w:val="24"/>
+                <w:szCs w:val="24"/>
+                <w:lang w:eastAsia="nl-NL"/>
+              </w:rPr>
+            </w:pPr>
             <w:r>
-              <w:t xml:space="preserve">Als gebruiker wil </w:t>
+              <w:rPr>
+                <w:rFonts w:ascii="Calibri" w:eastAsia="Times New Roman" w:hAnsi="Calibri" w:cs="Times New Roman"/>
+                <w:color w:val="000000"/>
+                <w:lang w:eastAsia="nl-NL"/>
+              </w:rPr>
+              <w:t>Als gebruiker wil ik een ander scenario kunnen kiezen terwijl ik ander scenario speel zodat ik niet eerst het scenario hoef uit te spelen als ik een ander scenario wil spelen.</w:t>
             </w:r>
+          </w:p>
+        </w:tc>
+        <w:tc>
+          <w:tcPr>
+            <w:tcW w:w="984" w:type="dxa"/>
+            <w:tcBorders>
+              <w:top w:val="single" w:sz="6" w:space="0" w:color="000000"/>
+              <w:left w:val="single" w:sz="6" w:space="0" w:color="000000"/>
+              <w:bottom w:val="single" w:sz="6" w:space="0" w:color="000000"/>
+              <w:right w:val="single" w:sz="6" w:space="0" w:color="000000"/>
+            </w:tcBorders>
+            <w:tcMar>
+              <w:top w:w="0" w:type="dxa"/>
+              <w:left w:w="120" w:type="dxa"/>
+              <w:bottom w:w="0" w:type="dxa"/>
+              <w:right w:w="120" w:type="dxa"/>
+            </w:tcMar>
+            <w:hideMark/>
+          </w:tcPr>
+          <w:p>
+            <w:pPr>
+              <w:spacing w:after="0" w:line="240" w:lineRule="auto"/>
+              <w:rPr>
+                <w:rFonts w:ascii="Times New Roman" w:eastAsia="Times New Roman" w:hAnsi="Times New Roman" w:cs="Times New Roman"/>
+                <w:sz w:val="24"/>
+                <w:szCs w:val="24"/>
+                <w:lang w:eastAsia="nl-NL"/>
+              </w:rPr>
+            </w:pPr>
             <w:r>
-              <w:t>ik een ander scenario kunnen kiezen terwijl ik ander scenario speel zodat ik niet eerst het scenario hoef uit te spelen als ik een ander scenario wil spelen.</w:t>
-            </w:r>
-          </w:p>
-        </w:tc>
-        <w:tc>
-          <w:tcPr>
-            <w:tcW w:w="4531" w:type="dxa"/>
-          </w:tcPr>
-          <w:p>
-            <w:r>
+              <w:rPr>
+                <w:rFonts w:ascii="Calibri" w:eastAsia="Times New Roman" w:hAnsi="Calibri" w:cs="Times New Roman"/>
+                <w:color w:val="000000"/>
+                <w:lang w:eastAsia="nl-NL"/>
+              </w:rPr>
               <w:t>UC-4</w:t>
             </w:r>
           </w:p>
@@ -154,20 +449,74 @@
       <w:tr>
         <w:tc>
           <w:tcPr>
-            <w:tcW w:w="4531" w:type="dxa"/>
-          </w:tcPr>
-          <w:p>
+            <w:tcW w:w="8072" w:type="dxa"/>
+            <w:tcBorders>
+              <w:top w:val="single" w:sz="6" w:space="0" w:color="000000"/>
+              <w:left w:val="single" w:sz="6" w:space="0" w:color="000000"/>
+              <w:bottom w:val="single" w:sz="6" w:space="0" w:color="000000"/>
+              <w:right w:val="single" w:sz="6" w:space="0" w:color="000000"/>
+            </w:tcBorders>
+            <w:tcMar>
+              <w:top w:w="0" w:type="dxa"/>
+              <w:left w:w="120" w:type="dxa"/>
+              <w:bottom w:w="0" w:type="dxa"/>
+              <w:right w:w="120" w:type="dxa"/>
+            </w:tcMar>
+            <w:hideMark/>
+          </w:tcPr>
+          <w:p>
+            <w:pPr>
+              <w:spacing w:after="0" w:line="240" w:lineRule="auto"/>
+              <w:rPr>
+                <w:rFonts w:ascii="Times New Roman" w:eastAsia="Times New Roman" w:hAnsi="Times New Roman" w:cs="Times New Roman"/>
+                <w:sz w:val="24"/>
+                <w:szCs w:val="24"/>
+                <w:lang w:eastAsia="nl-NL"/>
+              </w:rPr>
+            </w:pPr>
             <w:r>
+              <w:rPr>
+                <w:rFonts w:ascii="Calibri" w:eastAsia="Times New Roman" w:hAnsi="Calibri" w:cs="Times New Roman"/>
+                <w:color w:val="000000"/>
+                <w:lang w:eastAsia="nl-NL"/>
+              </w:rPr>
               <w:t>Als gebruiker wil ik kunnen kiezen tussen meerdere hulpbronnen zodat ik leer wat in het echte leven het meest verstandig is.</w:t>
             </w:r>
           </w:p>
         </w:tc>
         <w:tc>
           <w:tcPr>
-            <w:tcW w:w="4531" w:type="dxa"/>
-          </w:tcPr>
-          <w:p>
+            <w:tcW w:w="984" w:type="dxa"/>
+            <w:tcBorders>
+              <w:top w:val="single" w:sz="6" w:space="0" w:color="000000"/>
+              <w:left w:val="single" w:sz="6" w:space="0" w:color="000000"/>
+              <w:bottom w:val="single" w:sz="6" w:space="0" w:color="000000"/>
+              <w:right w:val="single" w:sz="6" w:space="0" w:color="000000"/>
+            </w:tcBorders>
+            <w:tcMar>
+              <w:top w:w="0" w:type="dxa"/>
+              <w:left w:w="120" w:type="dxa"/>
+              <w:bottom w:w="0" w:type="dxa"/>
+              <w:right w:w="120" w:type="dxa"/>
+            </w:tcMar>
+            <w:hideMark/>
+          </w:tcPr>
+          <w:p>
+            <w:pPr>
+              <w:spacing w:after="0" w:line="240" w:lineRule="auto"/>
+              <w:rPr>
+                <w:rFonts w:ascii="Times New Roman" w:eastAsia="Times New Roman" w:hAnsi="Times New Roman" w:cs="Times New Roman"/>
+                <w:sz w:val="24"/>
+                <w:szCs w:val="24"/>
+                <w:lang w:eastAsia="nl-NL"/>
+              </w:rPr>
+            </w:pPr>
             <w:r>
+              <w:rPr>
+                <w:rFonts w:ascii="Calibri" w:eastAsia="Times New Roman" w:hAnsi="Calibri" w:cs="Times New Roman"/>
+                <w:color w:val="000000"/>
+                <w:lang w:eastAsia="nl-NL"/>
+              </w:rPr>
               <w:t>UC-5</w:t>
             </w:r>
           </w:p>
@@ -175,24 +524,78 @@
       </w:tr>
       <w:tr>
         <w:trPr>
-          <w:trHeight w:val="77"/>
+          <w:trHeight w:val="60"/>
         </w:trPr>
         <w:tc>
           <w:tcPr>
-            <w:tcW w:w="4531" w:type="dxa"/>
-          </w:tcPr>
-          <w:p>
+            <w:tcW w:w="8072" w:type="dxa"/>
+            <w:tcBorders>
+              <w:top w:val="single" w:sz="6" w:space="0" w:color="000000"/>
+              <w:left w:val="single" w:sz="6" w:space="0" w:color="000000"/>
+              <w:bottom w:val="single" w:sz="6" w:space="0" w:color="000000"/>
+              <w:right w:val="single" w:sz="6" w:space="0" w:color="000000"/>
+            </w:tcBorders>
+            <w:tcMar>
+              <w:top w:w="0" w:type="dxa"/>
+              <w:left w:w="120" w:type="dxa"/>
+              <w:bottom w:w="0" w:type="dxa"/>
+              <w:right w:w="120" w:type="dxa"/>
+            </w:tcMar>
+            <w:hideMark/>
+          </w:tcPr>
+          <w:p>
+            <w:pPr>
+              <w:spacing w:after="0" w:line="240" w:lineRule="auto"/>
+              <w:rPr>
+                <w:rFonts w:ascii="Times New Roman" w:eastAsia="Times New Roman" w:hAnsi="Times New Roman" w:cs="Times New Roman"/>
+                <w:sz w:val="24"/>
+                <w:szCs w:val="24"/>
+                <w:lang w:eastAsia="nl-NL"/>
+              </w:rPr>
+            </w:pPr>
             <w:r>
+              <w:rPr>
+                <w:rFonts w:ascii="Calibri" w:eastAsia="Times New Roman" w:hAnsi="Calibri" w:cs="Times New Roman"/>
+                <w:color w:val="000000"/>
+                <w:lang w:eastAsia="nl-NL"/>
+              </w:rPr>
               <w:t>Als gebruiker wil ik kunnen kiezen tussen meerdere stukjes tekst bij het praten met de buurvrouw zodat ik leer wat in het echte leven het meest verstandig is.</w:t>
             </w:r>
           </w:p>
         </w:tc>
         <w:tc>
           <w:tcPr>
-            <w:tcW w:w="4531" w:type="dxa"/>
-          </w:tcPr>
-          <w:p>
+            <w:tcW w:w="984" w:type="dxa"/>
+            <w:tcBorders>
+              <w:top w:val="single" w:sz="6" w:space="0" w:color="000000"/>
+              <w:left w:val="single" w:sz="6" w:space="0" w:color="000000"/>
+              <w:bottom w:val="single" w:sz="6" w:space="0" w:color="000000"/>
+              <w:right w:val="single" w:sz="6" w:space="0" w:color="000000"/>
+            </w:tcBorders>
+            <w:tcMar>
+              <w:top w:w="0" w:type="dxa"/>
+              <w:left w:w="120" w:type="dxa"/>
+              <w:bottom w:w="0" w:type="dxa"/>
+              <w:right w:w="120" w:type="dxa"/>
+            </w:tcMar>
+            <w:hideMark/>
+          </w:tcPr>
+          <w:p>
+            <w:pPr>
+              <w:spacing w:after="0" w:line="240" w:lineRule="auto"/>
+              <w:rPr>
+                <w:rFonts w:ascii="Times New Roman" w:eastAsia="Times New Roman" w:hAnsi="Times New Roman" w:cs="Times New Roman"/>
+                <w:sz w:val="24"/>
+                <w:szCs w:val="24"/>
+                <w:lang w:eastAsia="nl-NL"/>
+              </w:rPr>
+            </w:pPr>
             <w:r>
+              <w:rPr>
+                <w:rFonts w:ascii="Calibri" w:eastAsia="Times New Roman" w:hAnsi="Calibri" w:cs="Times New Roman"/>
+                <w:color w:val="000000"/>
+                <w:lang w:eastAsia="nl-NL"/>
+              </w:rPr>
               <w:t>UC-6</w:t>
             </w:r>
           </w:p>
@@ -201,29 +604,478 @@
       <w:tr>
         <w:tc>
           <w:tcPr>
-            <w:tcW w:w="4531" w:type="dxa"/>
-          </w:tcPr>
-          <w:p/>
-        </w:tc>
-        <w:tc>
-          <w:tcPr>
-            <w:tcW w:w="4531" w:type="dxa"/>
-          </w:tcPr>
-          <w:p/>
+            <w:tcW w:w="8072" w:type="dxa"/>
+            <w:tcBorders>
+              <w:top w:val="single" w:sz="6" w:space="0" w:color="000000"/>
+              <w:left w:val="single" w:sz="6" w:space="0" w:color="000000"/>
+              <w:bottom w:val="single" w:sz="6" w:space="0" w:color="000000"/>
+              <w:right w:val="single" w:sz="6" w:space="0" w:color="000000"/>
+            </w:tcBorders>
+            <w:tcMar>
+              <w:top w:w="0" w:type="dxa"/>
+              <w:left w:w="120" w:type="dxa"/>
+              <w:bottom w:w="0" w:type="dxa"/>
+              <w:right w:w="120" w:type="dxa"/>
+            </w:tcMar>
+            <w:hideMark/>
+          </w:tcPr>
+          <w:p>
+            <w:pPr>
+              <w:spacing w:after="0" w:line="240" w:lineRule="auto"/>
+              <w:rPr>
+                <w:rFonts w:ascii="Times New Roman" w:eastAsia="Times New Roman" w:hAnsi="Times New Roman" w:cs="Times New Roman"/>
+                <w:sz w:val="24"/>
+                <w:szCs w:val="24"/>
+                <w:lang w:eastAsia="nl-NL"/>
+              </w:rPr>
+            </w:pPr>
+            <w:r>
+              <w:rPr>
+                <w:rFonts w:ascii="Calibri" w:eastAsia="Times New Roman" w:hAnsi="Calibri" w:cs="Times New Roman"/>
+                <w:color w:val="000000"/>
+                <w:lang w:eastAsia="nl-NL"/>
+              </w:rPr>
+              <w:t>Als gebruiker wil ik meerdere brieven in het eerste scenario, zodat ik deze leer onderscheiden.</w:t>
+            </w:r>
+          </w:p>
+        </w:tc>
+        <w:tc>
+          <w:tcPr>
+            <w:tcW w:w="984" w:type="dxa"/>
+            <w:tcBorders>
+              <w:top w:val="single" w:sz="6" w:space="0" w:color="000000"/>
+              <w:left w:val="single" w:sz="6" w:space="0" w:color="000000"/>
+              <w:bottom w:val="single" w:sz="6" w:space="0" w:color="000000"/>
+              <w:right w:val="single" w:sz="6" w:space="0" w:color="000000"/>
+            </w:tcBorders>
+            <w:tcMar>
+              <w:top w:w="0" w:type="dxa"/>
+              <w:left w:w="120" w:type="dxa"/>
+              <w:bottom w:w="0" w:type="dxa"/>
+              <w:right w:w="120" w:type="dxa"/>
+            </w:tcMar>
+            <w:hideMark/>
+          </w:tcPr>
+          <w:p>
+            <w:pPr>
+              <w:spacing w:after="240" w:line="240" w:lineRule="auto"/>
+              <w:rPr>
+                <w:rFonts w:ascii="Times New Roman" w:eastAsia="Times New Roman" w:hAnsi="Times New Roman" w:cs="Times New Roman"/>
+                <w:sz w:val="24"/>
+                <w:szCs w:val="24"/>
+                <w:lang w:eastAsia="nl-NL"/>
+              </w:rPr>
+            </w:pPr>
+          </w:p>
         </w:tc>
       </w:tr>
       <w:tr>
         <w:tc>
           <w:tcPr>
-            <w:tcW w:w="4531" w:type="dxa"/>
-          </w:tcPr>
-          <w:p/>
-        </w:tc>
-        <w:tc>
-          <w:tcPr>
-            <w:tcW w:w="4531" w:type="dxa"/>
-          </w:tcPr>
-          <w:p/>
+            <w:tcW w:w="8072" w:type="dxa"/>
+            <w:tcBorders>
+              <w:top w:val="single" w:sz="6" w:space="0" w:color="000000"/>
+              <w:left w:val="single" w:sz="6" w:space="0" w:color="000000"/>
+              <w:bottom w:val="single" w:sz="6" w:space="0" w:color="000000"/>
+              <w:right w:val="single" w:sz="6" w:space="0" w:color="000000"/>
+            </w:tcBorders>
+            <w:tcMar>
+              <w:top w:w="0" w:type="dxa"/>
+              <w:left w:w="120" w:type="dxa"/>
+              <w:bottom w:w="0" w:type="dxa"/>
+              <w:right w:w="120" w:type="dxa"/>
+            </w:tcMar>
+            <w:hideMark/>
+          </w:tcPr>
+          <w:p>
+            <w:pPr>
+              <w:spacing w:after="0" w:line="240" w:lineRule="auto"/>
+              <w:rPr>
+                <w:rFonts w:ascii="Times New Roman" w:eastAsia="Times New Roman" w:hAnsi="Times New Roman" w:cs="Times New Roman"/>
+                <w:sz w:val="24"/>
+                <w:szCs w:val="24"/>
+                <w:lang w:eastAsia="nl-NL"/>
+              </w:rPr>
+            </w:pPr>
+            <w:r>
+              <w:rPr>
+                <w:rFonts w:ascii="Calibri" w:eastAsia="Times New Roman" w:hAnsi="Calibri" w:cs="Times New Roman"/>
+                <w:color w:val="000000"/>
+                <w:lang w:eastAsia="nl-NL"/>
+              </w:rPr>
+              <w:t>Als gebruiker wil ik meerdere brieven in het eerste scenario, zodat ik deze leer onderscheiden.</w:t>
+            </w:r>
+          </w:p>
+        </w:tc>
+        <w:tc>
+          <w:tcPr>
+            <w:tcW w:w="984" w:type="dxa"/>
+            <w:tcBorders>
+              <w:top w:val="single" w:sz="6" w:space="0" w:color="000000"/>
+              <w:left w:val="single" w:sz="6" w:space="0" w:color="000000"/>
+              <w:bottom w:val="single" w:sz="6" w:space="0" w:color="000000"/>
+              <w:right w:val="single" w:sz="6" w:space="0" w:color="000000"/>
+            </w:tcBorders>
+            <w:tcMar>
+              <w:top w:w="0" w:type="dxa"/>
+              <w:left w:w="120" w:type="dxa"/>
+              <w:bottom w:w="0" w:type="dxa"/>
+              <w:right w:w="120" w:type="dxa"/>
+            </w:tcMar>
+            <w:hideMark/>
+          </w:tcPr>
+          <w:p>
+            <w:pPr>
+              <w:spacing w:after="0" w:line="240" w:lineRule="auto"/>
+              <w:rPr>
+                <w:rFonts w:ascii="Times New Roman" w:eastAsia="Times New Roman" w:hAnsi="Times New Roman" w:cs="Times New Roman"/>
+                <w:sz w:val="24"/>
+                <w:szCs w:val="24"/>
+                <w:lang w:eastAsia="nl-NL"/>
+              </w:rPr>
+            </w:pPr>
+          </w:p>
+        </w:tc>
+      </w:tr>
+      <w:tr>
+        <w:tc>
+          <w:tcPr>
+            <w:tcW w:w="8072" w:type="dxa"/>
+            <w:tcBorders>
+              <w:top w:val="single" w:sz="6" w:space="0" w:color="000000"/>
+              <w:left w:val="single" w:sz="6" w:space="0" w:color="000000"/>
+              <w:bottom w:val="single" w:sz="6" w:space="0" w:color="000000"/>
+              <w:right w:val="single" w:sz="6" w:space="0" w:color="000000"/>
+            </w:tcBorders>
+            <w:tcMar>
+              <w:top w:w="0" w:type="dxa"/>
+              <w:left w:w="120" w:type="dxa"/>
+              <w:bottom w:w="0" w:type="dxa"/>
+              <w:right w:w="120" w:type="dxa"/>
+            </w:tcMar>
+            <w:hideMark/>
+          </w:tcPr>
+          <w:p>
+            <w:pPr>
+              <w:spacing w:after="0" w:line="240" w:lineRule="auto"/>
+              <w:rPr>
+                <w:rFonts w:ascii="Times New Roman" w:eastAsia="Times New Roman" w:hAnsi="Times New Roman" w:cs="Times New Roman"/>
+                <w:sz w:val="24"/>
+                <w:szCs w:val="24"/>
+                <w:lang w:eastAsia="nl-NL"/>
+              </w:rPr>
+            </w:pPr>
+            <w:r>
+              <w:rPr>
+                <w:rFonts w:ascii="Calibri" w:eastAsia="Times New Roman" w:hAnsi="Calibri" w:cs="Times New Roman"/>
+                <w:color w:val="000000"/>
+                <w:lang w:eastAsia="nl-NL"/>
+              </w:rPr>
+              <w:t>Als gebruiker wil ik het spel kunnen pauzeren, zodat ik kan stoppen en weer verder kan gaan op hetzelfde punt.</w:t>
+            </w:r>
+          </w:p>
+        </w:tc>
+        <w:tc>
+          <w:tcPr>
+            <w:tcW w:w="984" w:type="dxa"/>
+            <w:tcBorders>
+              <w:top w:val="single" w:sz="6" w:space="0" w:color="000000"/>
+              <w:left w:val="single" w:sz="6" w:space="0" w:color="000000"/>
+              <w:bottom w:val="single" w:sz="6" w:space="0" w:color="000000"/>
+              <w:right w:val="single" w:sz="6" w:space="0" w:color="000000"/>
+            </w:tcBorders>
+            <w:tcMar>
+              <w:top w:w="0" w:type="dxa"/>
+              <w:left w:w="120" w:type="dxa"/>
+              <w:bottom w:w="0" w:type="dxa"/>
+              <w:right w:w="120" w:type="dxa"/>
+            </w:tcMar>
+            <w:hideMark/>
+          </w:tcPr>
+          <w:p>
+            <w:pPr>
+              <w:spacing w:after="240" w:line="240" w:lineRule="auto"/>
+              <w:rPr>
+                <w:rFonts w:ascii="Times New Roman" w:eastAsia="Times New Roman" w:hAnsi="Times New Roman" w:cs="Times New Roman"/>
+                <w:sz w:val="24"/>
+                <w:szCs w:val="24"/>
+                <w:lang w:eastAsia="nl-NL"/>
+              </w:rPr>
+            </w:pPr>
+          </w:p>
+        </w:tc>
+      </w:tr>
+      <w:tr>
+        <w:tc>
+          <w:tcPr>
+            <w:tcW w:w="8072" w:type="dxa"/>
+            <w:tcBorders>
+              <w:top w:val="single" w:sz="6" w:space="0" w:color="000000"/>
+              <w:left w:val="single" w:sz="6" w:space="0" w:color="000000"/>
+              <w:bottom w:val="single" w:sz="6" w:space="0" w:color="000000"/>
+              <w:right w:val="single" w:sz="6" w:space="0" w:color="000000"/>
+            </w:tcBorders>
+            <w:tcMar>
+              <w:top w:w="0" w:type="dxa"/>
+              <w:left w:w="120" w:type="dxa"/>
+              <w:bottom w:w="0" w:type="dxa"/>
+              <w:right w:w="120" w:type="dxa"/>
+            </w:tcMar>
+            <w:hideMark/>
+          </w:tcPr>
+          <w:p>
+            <w:pPr>
+              <w:spacing w:after="0" w:line="240" w:lineRule="auto"/>
+              <w:rPr>
+                <w:rFonts w:ascii="Times New Roman" w:eastAsia="Times New Roman" w:hAnsi="Times New Roman" w:cs="Times New Roman"/>
+                <w:sz w:val="24"/>
+                <w:szCs w:val="24"/>
+                <w:lang w:eastAsia="nl-NL"/>
+              </w:rPr>
+            </w:pPr>
+            <w:r>
+              <w:rPr>
+                <w:rFonts w:ascii="Calibri" w:eastAsia="Times New Roman" w:hAnsi="Calibri" w:cs="Times New Roman"/>
+                <w:color w:val="000000"/>
+                <w:lang w:eastAsia="nl-NL"/>
+              </w:rPr>
+              <w:t>Als gebruiker wil ik naar het hoofd menu kunnen gaan terwijl ik de game speel, zodat ik opnieuw kan beginnen met het scenario.</w:t>
+            </w:r>
+          </w:p>
+        </w:tc>
+        <w:tc>
+          <w:tcPr>
+            <w:tcW w:w="984" w:type="dxa"/>
+            <w:tcBorders>
+              <w:top w:val="single" w:sz="6" w:space="0" w:color="000000"/>
+              <w:left w:val="single" w:sz="6" w:space="0" w:color="000000"/>
+              <w:bottom w:val="single" w:sz="6" w:space="0" w:color="000000"/>
+              <w:right w:val="single" w:sz="6" w:space="0" w:color="000000"/>
+            </w:tcBorders>
+            <w:tcMar>
+              <w:top w:w="0" w:type="dxa"/>
+              <w:left w:w="120" w:type="dxa"/>
+              <w:bottom w:w="0" w:type="dxa"/>
+              <w:right w:w="120" w:type="dxa"/>
+            </w:tcMar>
+            <w:hideMark/>
+          </w:tcPr>
+          <w:p>
+            <w:pPr>
+              <w:spacing w:after="240" w:line="240" w:lineRule="auto"/>
+              <w:rPr>
+                <w:rFonts w:ascii="Times New Roman" w:eastAsia="Times New Roman" w:hAnsi="Times New Roman" w:cs="Times New Roman"/>
+                <w:sz w:val="24"/>
+                <w:szCs w:val="24"/>
+                <w:lang w:eastAsia="nl-NL"/>
+              </w:rPr>
+            </w:pPr>
+            <w:r>
+              <w:rPr>
+                <w:rFonts w:ascii="Times New Roman" w:eastAsia="Times New Roman" w:hAnsi="Times New Roman" w:cs="Times New Roman"/>
+                <w:sz w:val="24"/>
+                <w:szCs w:val="24"/>
+                <w:lang w:eastAsia="nl-NL"/>
+              </w:rPr>
+              <w:br/>
+            </w:r>
+          </w:p>
+        </w:tc>
+      </w:tr>
+      <w:tr>
+        <w:tc>
+          <w:tcPr>
+            <w:tcW w:w="8072" w:type="dxa"/>
+            <w:tcBorders>
+              <w:top w:val="single" w:sz="6" w:space="0" w:color="000000"/>
+              <w:left w:val="single" w:sz="6" w:space="0" w:color="000000"/>
+              <w:bottom w:val="single" w:sz="6" w:space="0" w:color="000000"/>
+              <w:right w:val="single" w:sz="6" w:space="0" w:color="000000"/>
+            </w:tcBorders>
+            <w:tcMar>
+              <w:top w:w="0" w:type="dxa"/>
+              <w:left w:w="120" w:type="dxa"/>
+              <w:bottom w:w="0" w:type="dxa"/>
+              <w:right w:w="120" w:type="dxa"/>
+            </w:tcMar>
+            <w:hideMark/>
+          </w:tcPr>
+          <w:p>
+            <w:pPr>
+              <w:spacing w:after="0" w:line="240" w:lineRule="auto"/>
+              <w:rPr>
+                <w:rFonts w:ascii="Times New Roman" w:eastAsia="Times New Roman" w:hAnsi="Times New Roman" w:cs="Times New Roman"/>
+                <w:sz w:val="24"/>
+                <w:szCs w:val="24"/>
+                <w:lang w:eastAsia="nl-NL"/>
+              </w:rPr>
+            </w:pPr>
+            <w:r>
+              <w:rPr>
+                <w:rFonts w:ascii="Calibri" w:eastAsia="Times New Roman" w:hAnsi="Calibri" w:cs="Times New Roman"/>
+                <w:color w:val="000000"/>
+                <w:lang w:eastAsia="nl-NL"/>
+              </w:rPr>
+              <w:t>Als  developer wil ik dat de camera gecentreerd blijft als de character tegen de bounds van het scherm loopt.</w:t>
+            </w:r>
+          </w:p>
+        </w:tc>
+        <w:tc>
+          <w:tcPr>
+            <w:tcW w:w="984" w:type="dxa"/>
+            <w:tcBorders>
+              <w:top w:val="single" w:sz="6" w:space="0" w:color="000000"/>
+              <w:left w:val="single" w:sz="6" w:space="0" w:color="000000"/>
+              <w:bottom w:val="single" w:sz="6" w:space="0" w:color="000000"/>
+              <w:right w:val="single" w:sz="6" w:space="0" w:color="000000"/>
+            </w:tcBorders>
+            <w:tcMar>
+              <w:top w:w="0" w:type="dxa"/>
+              <w:left w:w="120" w:type="dxa"/>
+              <w:bottom w:w="0" w:type="dxa"/>
+              <w:right w:w="120" w:type="dxa"/>
+            </w:tcMar>
+            <w:hideMark/>
+          </w:tcPr>
+          <w:p>
+            <w:pPr>
+              <w:spacing w:after="0" w:line="240" w:lineRule="auto"/>
+              <w:rPr>
+                <w:rFonts w:ascii="Times New Roman" w:eastAsia="Times New Roman" w:hAnsi="Times New Roman" w:cs="Times New Roman"/>
+                <w:sz w:val="24"/>
+                <w:szCs w:val="24"/>
+                <w:lang w:eastAsia="nl-NL"/>
+              </w:rPr>
+            </w:pPr>
+          </w:p>
+        </w:tc>
+      </w:tr>
+      <w:tr>
+        <w:tc>
+          <w:tcPr>
+            <w:tcW w:w="8072" w:type="dxa"/>
+            <w:tcBorders>
+              <w:top w:val="single" w:sz="6" w:space="0" w:color="000000"/>
+              <w:left w:val="single" w:sz="6" w:space="0" w:color="000000"/>
+              <w:bottom w:val="single" w:sz="6" w:space="0" w:color="000000"/>
+              <w:right w:val="single" w:sz="6" w:space="0" w:color="000000"/>
+            </w:tcBorders>
+            <w:tcMar>
+              <w:top w:w="0" w:type="dxa"/>
+              <w:left w:w="120" w:type="dxa"/>
+              <w:bottom w:w="0" w:type="dxa"/>
+              <w:right w:w="120" w:type="dxa"/>
+            </w:tcMar>
+            <w:hideMark/>
+          </w:tcPr>
+          <w:p>
+            <w:pPr>
+              <w:spacing w:after="0" w:line="240" w:lineRule="auto"/>
+              <w:rPr>
+                <w:rFonts w:ascii="Times New Roman" w:eastAsia="Times New Roman" w:hAnsi="Times New Roman" w:cs="Times New Roman"/>
+                <w:sz w:val="24"/>
+                <w:szCs w:val="24"/>
+                <w:lang w:eastAsia="nl-NL"/>
+              </w:rPr>
+            </w:pPr>
+            <w:r>
+              <w:rPr>
+                <w:rFonts w:ascii="Calibri" w:eastAsia="Times New Roman" w:hAnsi="Calibri" w:cs="Times New Roman"/>
+                <w:color w:val="000000"/>
+                <w:lang w:eastAsia="nl-NL"/>
+              </w:rPr>
+              <w:t>Als gebruiker wil ik een probleem nogmaals oplossen als dit niet is gelukt, zo leer ik het probleem goed op te lossen.</w:t>
+            </w:r>
+          </w:p>
+        </w:tc>
+        <w:tc>
+          <w:tcPr>
+            <w:tcW w:w="984" w:type="dxa"/>
+            <w:tcBorders>
+              <w:top w:val="single" w:sz="6" w:space="0" w:color="000000"/>
+              <w:left w:val="single" w:sz="6" w:space="0" w:color="000000"/>
+              <w:bottom w:val="single" w:sz="6" w:space="0" w:color="000000"/>
+              <w:right w:val="single" w:sz="6" w:space="0" w:color="000000"/>
+            </w:tcBorders>
+            <w:tcMar>
+              <w:top w:w="0" w:type="dxa"/>
+              <w:left w:w="120" w:type="dxa"/>
+              <w:bottom w:w="0" w:type="dxa"/>
+              <w:right w:w="120" w:type="dxa"/>
+            </w:tcMar>
+            <w:hideMark/>
+          </w:tcPr>
+          <w:p>
+            <w:pPr>
+              <w:spacing w:after="0" w:line="240" w:lineRule="auto"/>
+              <w:rPr>
+                <w:rFonts w:ascii="Times New Roman" w:eastAsia="Times New Roman" w:hAnsi="Times New Roman" w:cs="Times New Roman"/>
+                <w:sz w:val="24"/>
+                <w:szCs w:val="24"/>
+                <w:lang w:eastAsia="nl-NL"/>
+              </w:rPr>
+            </w:pPr>
+          </w:p>
+        </w:tc>
+      </w:tr>
+      <w:tr>
+        <w:tc>
+          <w:tcPr>
+            <w:tcW w:w="8072" w:type="dxa"/>
+            <w:tcBorders>
+              <w:top w:val="single" w:sz="6" w:space="0" w:color="000000"/>
+              <w:left w:val="single" w:sz="6" w:space="0" w:color="000000"/>
+              <w:bottom w:val="single" w:sz="6" w:space="0" w:color="000000"/>
+              <w:right w:val="single" w:sz="6" w:space="0" w:color="000000"/>
+            </w:tcBorders>
+            <w:tcMar>
+              <w:top w:w="0" w:type="dxa"/>
+              <w:left w:w="120" w:type="dxa"/>
+              <w:bottom w:w="0" w:type="dxa"/>
+              <w:right w:w="120" w:type="dxa"/>
+            </w:tcMar>
+            <w:hideMark/>
+          </w:tcPr>
+          <w:p>
+            <w:pPr>
+              <w:spacing w:after="0" w:line="240" w:lineRule="auto"/>
+              <w:rPr>
+                <w:rFonts w:ascii="Times New Roman" w:eastAsia="Times New Roman" w:hAnsi="Times New Roman" w:cs="Times New Roman"/>
+                <w:sz w:val="24"/>
+                <w:szCs w:val="24"/>
+                <w:lang w:eastAsia="nl-NL"/>
+              </w:rPr>
+            </w:pPr>
+          </w:p>
+        </w:tc>
+        <w:tc>
+          <w:tcPr>
+            <w:tcW w:w="984" w:type="dxa"/>
+            <w:tcBorders>
+              <w:top w:val="single" w:sz="6" w:space="0" w:color="000000"/>
+              <w:left w:val="single" w:sz="6" w:space="0" w:color="000000"/>
+              <w:bottom w:val="single" w:sz="6" w:space="0" w:color="000000"/>
+              <w:right w:val="single" w:sz="6" w:space="0" w:color="000000"/>
+            </w:tcBorders>
+            <w:tcMar>
+              <w:top w:w="0" w:type="dxa"/>
+              <w:left w:w="120" w:type="dxa"/>
+              <w:bottom w:w="0" w:type="dxa"/>
+              <w:right w:w="120" w:type="dxa"/>
+            </w:tcMar>
+            <w:hideMark/>
+          </w:tcPr>
+          <w:p>
+            <w:pPr>
+              <w:spacing w:after="0" w:line="240" w:lineRule="auto"/>
+              <w:rPr>
+                <w:rFonts w:ascii="Times New Roman" w:eastAsia="Times New Roman" w:hAnsi="Times New Roman" w:cs="Times New Roman"/>
+                <w:sz w:val="24"/>
+                <w:szCs w:val="24"/>
+                <w:lang w:eastAsia="nl-NL"/>
+              </w:rPr>
+            </w:pPr>
+          </w:p>
         </w:tc>
       </w:tr>
     </w:tbl>
@@ -361,6 +1213,7 @@
     <w:lsdException w:name="HTML Sample" w:semiHidden="1" w:unhideWhenUsed="1"/>
     <w:lsdException w:name="HTML Typewriter" w:semiHidden="1" w:unhideWhenUsed="1"/>
     <w:lsdException w:name="HTML Variable" w:semiHidden="1" w:unhideWhenUsed="1"/>
+    <w:lsdException w:name="Normal Table" w:semiHidden="1" w:unhideWhenUsed="1"/>
     <w:lsdException w:name="annotation subject" w:semiHidden="1" w:unhideWhenUsed="1"/>
     <w:lsdException w:name="No List" w:semiHidden="1" w:unhideWhenUsed="1"/>
     <w:lsdException w:name="Outline List 1" w:semiHidden="1" w:unhideWhenUsed="1"/>
@@ -407,8 +1260,10 @@
     <w:lsdException w:name="Table Subtle 2" w:semiHidden="1" w:unhideWhenUsed="1"/>
     <w:lsdException w:name="Table Web 1" w:semiHidden="1" w:unhideWhenUsed="1"/>
     <w:lsdException w:name="Table Web 2" w:semiHidden="1" w:unhideWhenUsed="1"/>
+    <w:lsdException w:name="Table Web 3" w:semiHidden="1" w:unhideWhenUsed="1"/>
     <w:lsdException w:name="Balloon Text" w:semiHidden="1" w:unhideWhenUsed="1"/>
     <w:lsdException w:name="Table Grid" w:uiPriority="39"/>
+    <w:lsdException w:name="Table Theme" w:semiHidden="1" w:unhideWhenUsed="1"/>
     <w:lsdException w:name="Placeholder Text" w:semiHidden="1"/>
     <w:lsdException w:name="No Spacing" w:uiPriority="1" w:qFormat="1"/>
     <w:lsdException w:name="Light Shading" w:uiPriority="60"/>
@@ -676,6 +1531,28 @@
       </w:tblBorders>
     </w:tblPr>
   </w:style>
+  <w:style w:type="paragraph" w:styleId="NormalWeb">
+    <w:name w:val="Normal (Web)"/>
+    <w:basedOn w:val="Normal"/>
+    <w:uiPriority w:val="99"/>
+    <w:semiHidden/>
+    <w:unhideWhenUsed/>
+    <w:rsid w:val="00FC33B7"/>
+    <w:pPr>
+      <w:spacing w:before="100" w:beforeAutospacing="1" w:after="100" w:afterAutospacing="1" w:line="240" w:lineRule="auto"/>
+    </w:pPr>
+    <w:rPr>
+      <w:rFonts w:ascii="Times New Roman" w:eastAsia="Times New Roman" w:hAnsi="Times New Roman" w:cs="Times New Roman"/>
+      <w:sz w:val="24"/>
+      <w:szCs w:val="24"/>
+      <w:lang w:eastAsia="nl-NL"/>
+    </w:rPr>
+  </w:style>
+  <w:style w:type="character" w:customStyle="1" w:styleId="apple-tab-span">
+    <w:name w:val="apple-tab-span"/>
+    <w:basedOn w:val="DefaultParagraphFont"/>
+    <w:rsid w:val="00FC33B7"/>
+  </w:style>
 </w:styles>
 </file>
 

</xml_diff>

<commit_message>
paar uc paar matrix
</commit_message>
<xml_diff>
--- a/docs/UML/Use Cases/Matrix user stories.docx
+++ b/docs/UML/Use Cases/Matrix user stories.docx
@@ -42,8 +42,6 @@
           <w:lang w:val="en-US" w:eastAsia="nl-NL"/>
         </w:rPr>
       </w:pPr>
-      <w:bookmarkStart w:id="0" w:name="_GoBack"/>
-      <w:bookmarkEnd w:id="0"/>
       <w:r>
         <w:rPr>
           <w:rFonts w:ascii="Calibri" w:eastAsia="Times New Roman" w:hAnsi="Calibri" w:cs="Times New Roman"/>
@@ -118,7 +116,7 @@
     </w:p>
     <w:tbl>
       <w:tblPr>
-        <w:tblW w:w="0" w:type="auto"/>
+        <w:tblW w:w="9083" w:type="dxa"/>
         <w:tblCellMar>
           <w:top w:w="15" w:type="dxa"/>
           <w:left w:w="15" w:type="dxa"/>
@@ -128,13 +126,16 @@
         <w:tblLook w:val="04A0" w:firstRow="1" w:lastRow="0" w:firstColumn="1" w:lastColumn="0" w:noHBand="0" w:noVBand="1"/>
       </w:tblPr>
       <w:tblGrid>
-        <w:gridCol w:w="8072"/>
-        <w:gridCol w:w="984"/>
+        <w:gridCol w:w="8096"/>
+        <w:gridCol w:w="987"/>
       </w:tblGrid>
       <w:tr>
-        <w:tc>
-          <w:tcPr>
-            <w:tcW w:w="8072" w:type="dxa"/>
+        <w:trPr>
+          <w:trHeight w:val="544"/>
+        </w:trPr>
+        <w:tc>
+          <w:tcPr>
+            <w:tcW w:w="8096" w:type="dxa"/>
             <w:tcBorders>
               <w:top w:val="single" w:sz="6" w:space="0" w:color="000000"/>
               <w:left w:val="single" w:sz="6" w:space="0" w:color="000000"/>
@@ -168,42 +169,31 @@
               <w:t>Als gebruiker wil ik leren om belangrijke brieven te onderscheiden zodat ik hiervoor niet naar BOOT hoef.</w:t>
             </w:r>
           </w:p>
-          <w:p>
-            <w:pPr>
-              <w:spacing w:after="0" w:line="240" w:lineRule="auto"/>
-              <w:rPr>
-                <w:rFonts w:ascii="Times New Roman" w:eastAsia="Times New Roman" w:hAnsi="Times New Roman" w:cs="Times New Roman"/>
-                <w:sz w:val="24"/>
-                <w:szCs w:val="24"/>
-                <w:lang w:eastAsia="nl-NL"/>
-              </w:rPr>
-            </w:pPr>
-          </w:p>
-        </w:tc>
-        <w:tc>
-          <w:tcPr>
-            <w:tcW w:w="984" w:type="dxa"/>
-            <w:tcBorders>
-              <w:top w:val="single" w:sz="6" w:space="0" w:color="000000"/>
-              <w:left w:val="single" w:sz="6" w:space="0" w:color="000000"/>
-              <w:bottom w:val="single" w:sz="6" w:space="0" w:color="000000"/>
-              <w:right w:val="single" w:sz="6" w:space="0" w:color="000000"/>
-            </w:tcBorders>
-            <w:tcMar>
-              <w:top w:w="0" w:type="dxa"/>
-              <w:left w:w="120" w:type="dxa"/>
-              <w:bottom w:w="0" w:type="dxa"/>
-              <w:right w:w="120" w:type="dxa"/>
-            </w:tcMar>
-            <w:hideMark/>
-          </w:tcPr>
-          <w:p>
-            <w:pPr>
-              <w:spacing w:after="0" w:line="240" w:lineRule="auto"/>
-              <w:rPr>
-                <w:rFonts w:ascii="Times New Roman" w:eastAsia="Times New Roman" w:hAnsi="Times New Roman" w:cs="Times New Roman"/>
-                <w:sz w:val="24"/>
-                <w:szCs w:val="24"/>
+        </w:tc>
+        <w:tc>
+          <w:tcPr>
+            <w:tcW w:w="987" w:type="dxa"/>
+            <w:tcBorders>
+              <w:top w:val="single" w:sz="6" w:space="0" w:color="000000"/>
+              <w:left w:val="single" w:sz="6" w:space="0" w:color="000000"/>
+              <w:bottom w:val="single" w:sz="6" w:space="0" w:color="000000"/>
+              <w:right w:val="single" w:sz="6" w:space="0" w:color="000000"/>
+            </w:tcBorders>
+            <w:shd w:val="clear" w:color="auto" w:fill="F2F2F2" w:themeFill="background1" w:themeFillShade="F2"/>
+            <w:tcMar>
+              <w:top w:w="0" w:type="dxa"/>
+              <w:left w:w="120" w:type="dxa"/>
+              <w:bottom w:w="0" w:type="dxa"/>
+              <w:right w:w="120" w:type="dxa"/>
+            </w:tcMar>
+            <w:hideMark/>
+          </w:tcPr>
+          <w:p>
+            <w:pPr>
+              <w:spacing w:after="0" w:line="240" w:lineRule="auto"/>
+              <w:rPr>
+                <w:rFonts w:ascii="Calibri" w:eastAsia="Times New Roman" w:hAnsi="Calibri" w:cs="Times New Roman"/>
+                <w:color w:val="000000"/>
                 <w:lang w:eastAsia="nl-NL"/>
               </w:rPr>
             </w:pPr>
@@ -215,13 +205,27 @@
               </w:rPr>
               <w:t>UC-1</w:t>
             </w:r>
+          </w:p>
+          <w:p>
+            <w:pPr>
+              <w:spacing w:after="0" w:line="240" w:lineRule="auto"/>
+              <w:rPr>
+                <w:rFonts w:ascii="Times New Roman" w:eastAsia="Times New Roman" w:hAnsi="Times New Roman" w:cs="Times New Roman"/>
+                <w:sz w:val="24"/>
+                <w:szCs w:val="24"/>
+                <w:lang w:eastAsia="nl-NL"/>
+              </w:rPr>
+            </w:pPr>
           </w:p>
         </w:tc>
       </w:tr>
       <w:tr>
-        <w:tc>
-          <w:tcPr>
-            <w:tcW w:w="8072" w:type="dxa"/>
+        <w:trPr>
+          <w:trHeight w:val="544"/>
+        </w:trPr>
+        <w:tc>
+          <w:tcPr>
+            <w:tcW w:w="8096" w:type="dxa"/>
             <w:tcBorders>
               <w:top w:val="single" w:sz="6" w:space="0" w:color="000000"/>
               <w:left w:val="single" w:sz="6" w:space="0" w:color="000000"/>
@@ -258,13 +262,14 @@
         </w:tc>
         <w:tc>
           <w:tcPr>
-            <w:tcW w:w="984" w:type="dxa"/>
-            <w:tcBorders>
-              <w:top w:val="single" w:sz="6" w:space="0" w:color="000000"/>
-              <w:left w:val="single" w:sz="6" w:space="0" w:color="000000"/>
-              <w:bottom w:val="single" w:sz="6" w:space="0" w:color="000000"/>
-              <w:right w:val="single" w:sz="6" w:space="0" w:color="000000"/>
-            </w:tcBorders>
+            <w:tcW w:w="987" w:type="dxa"/>
+            <w:tcBorders>
+              <w:top w:val="single" w:sz="6" w:space="0" w:color="000000"/>
+              <w:left w:val="single" w:sz="6" w:space="0" w:color="000000"/>
+              <w:bottom w:val="single" w:sz="6" w:space="0" w:color="000000"/>
+              <w:right w:val="single" w:sz="6" w:space="0" w:color="000000"/>
+            </w:tcBorders>
+            <w:shd w:val="clear" w:color="auto" w:fill="7F7F7F" w:themeFill="text1" w:themeFillTint="80"/>
             <w:tcMar>
               <w:top w:w="0" w:type="dxa"/>
               <w:left w:w="120" w:type="dxa"/>
@@ -295,9 +300,12 @@
         </w:tc>
       </w:tr>
       <w:tr>
-        <w:tc>
-          <w:tcPr>
-            <w:tcW w:w="8072" w:type="dxa"/>
+        <w:trPr>
+          <w:trHeight w:val="531"/>
+        </w:trPr>
+        <w:tc>
+          <w:tcPr>
+            <w:tcW w:w="8096" w:type="dxa"/>
             <w:tcBorders>
               <w:top w:val="single" w:sz="6" w:space="0" w:color="000000"/>
               <w:left w:val="single" w:sz="6" w:space="0" w:color="000000"/>
@@ -334,13 +342,14 @@
         </w:tc>
         <w:tc>
           <w:tcPr>
-            <w:tcW w:w="984" w:type="dxa"/>
-            <w:tcBorders>
-              <w:top w:val="single" w:sz="6" w:space="0" w:color="000000"/>
-              <w:left w:val="single" w:sz="6" w:space="0" w:color="000000"/>
-              <w:bottom w:val="single" w:sz="6" w:space="0" w:color="000000"/>
-              <w:right w:val="single" w:sz="6" w:space="0" w:color="000000"/>
-            </w:tcBorders>
+            <w:tcW w:w="987" w:type="dxa"/>
+            <w:tcBorders>
+              <w:top w:val="single" w:sz="6" w:space="0" w:color="000000"/>
+              <w:left w:val="single" w:sz="6" w:space="0" w:color="000000"/>
+              <w:bottom w:val="single" w:sz="6" w:space="0" w:color="000000"/>
+              <w:right w:val="single" w:sz="6" w:space="0" w:color="000000"/>
+            </w:tcBorders>
+            <w:shd w:val="clear" w:color="auto" w:fill="FFC000"/>
             <w:tcMar>
               <w:top w:w="0" w:type="dxa"/>
               <w:left w:w="120" w:type="dxa"/>
@@ -371,85 +380,236 @@
         </w:tc>
       </w:tr>
       <w:tr>
-        <w:tc>
-          <w:tcPr>
-            <w:tcW w:w="8072" w:type="dxa"/>
-            <w:tcBorders>
-              <w:top w:val="single" w:sz="6" w:space="0" w:color="000000"/>
-              <w:left w:val="single" w:sz="6" w:space="0" w:color="000000"/>
-              <w:bottom w:val="single" w:sz="6" w:space="0" w:color="000000"/>
-              <w:right w:val="single" w:sz="6" w:space="0" w:color="000000"/>
-            </w:tcBorders>
-            <w:tcMar>
-              <w:top w:w="0" w:type="dxa"/>
-              <w:left w:w="120" w:type="dxa"/>
-              <w:bottom w:w="0" w:type="dxa"/>
-              <w:right w:w="120" w:type="dxa"/>
-            </w:tcMar>
-            <w:hideMark/>
-          </w:tcPr>
-          <w:p>
-            <w:pPr>
-              <w:spacing w:after="0" w:line="240" w:lineRule="auto"/>
-              <w:rPr>
-                <w:rFonts w:ascii="Times New Roman" w:eastAsia="Times New Roman" w:hAnsi="Times New Roman" w:cs="Times New Roman"/>
-                <w:sz w:val="24"/>
-                <w:szCs w:val="24"/>
-                <w:lang w:eastAsia="nl-NL"/>
-              </w:rPr>
-            </w:pPr>
-            <w:r>
-              <w:rPr>
-                <w:rFonts w:ascii="Calibri" w:eastAsia="Times New Roman" w:hAnsi="Calibri" w:cs="Times New Roman"/>
-                <w:color w:val="000000"/>
-                <w:lang w:eastAsia="nl-NL"/>
-              </w:rPr>
-              <w:t>Als gebruiker wil ik een ander scenario kunnen kiezen terwijl ik ander scenario speel zodat ik niet eerst het scenario hoef uit te spelen als ik een ander scenario wil spelen.</w:t>
-            </w:r>
-          </w:p>
-        </w:tc>
-        <w:tc>
-          <w:tcPr>
-            <w:tcW w:w="984" w:type="dxa"/>
-            <w:tcBorders>
-              <w:top w:val="single" w:sz="6" w:space="0" w:color="000000"/>
-              <w:left w:val="single" w:sz="6" w:space="0" w:color="000000"/>
-              <w:bottom w:val="single" w:sz="6" w:space="0" w:color="000000"/>
-              <w:right w:val="single" w:sz="6" w:space="0" w:color="000000"/>
-            </w:tcBorders>
-            <w:tcMar>
-              <w:top w:w="0" w:type="dxa"/>
-              <w:left w:w="120" w:type="dxa"/>
-              <w:bottom w:w="0" w:type="dxa"/>
-              <w:right w:w="120" w:type="dxa"/>
-            </w:tcMar>
-            <w:hideMark/>
-          </w:tcPr>
-          <w:p>
-            <w:pPr>
-              <w:spacing w:after="0" w:line="240" w:lineRule="auto"/>
-              <w:rPr>
-                <w:rFonts w:ascii="Times New Roman" w:eastAsia="Times New Roman" w:hAnsi="Times New Roman" w:cs="Times New Roman"/>
-                <w:sz w:val="24"/>
-                <w:szCs w:val="24"/>
-                <w:lang w:eastAsia="nl-NL"/>
-              </w:rPr>
-            </w:pPr>
-            <w:r>
-              <w:rPr>
-                <w:rFonts w:ascii="Calibri" w:eastAsia="Times New Roman" w:hAnsi="Calibri" w:cs="Times New Roman"/>
-                <w:color w:val="000000"/>
-                <w:lang w:eastAsia="nl-NL"/>
-              </w:rPr>
-              <w:t>UC-4</w:t>
-            </w:r>
+        <w:trPr>
+          <w:trHeight w:val="531"/>
+        </w:trPr>
+        <w:tc>
+          <w:tcPr>
+            <w:tcW w:w="8096" w:type="dxa"/>
+            <w:tcBorders>
+              <w:top w:val="single" w:sz="6" w:space="0" w:color="000000"/>
+              <w:left w:val="single" w:sz="6" w:space="0" w:color="000000"/>
+              <w:bottom w:val="single" w:sz="6" w:space="0" w:color="000000"/>
+              <w:right w:val="single" w:sz="6" w:space="0" w:color="000000"/>
+            </w:tcBorders>
+            <w:tcMar>
+              <w:top w:w="0" w:type="dxa"/>
+              <w:left w:w="120" w:type="dxa"/>
+              <w:bottom w:w="0" w:type="dxa"/>
+              <w:right w:w="120" w:type="dxa"/>
+            </w:tcMar>
+          </w:tcPr>
+          <w:p>
+            <w:pPr>
+              <w:spacing w:after="0" w:line="240" w:lineRule="auto"/>
+              <w:rPr>
+                <w:rFonts w:ascii="Calibri" w:eastAsia="Times New Roman" w:hAnsi="Calibri" w:cs="Times New Roman"/>
+                <w:color w:val="000000"/>
+                <w:lang w:eastAsia="nl-NL"/>
+              </w:rPr>
+            </w:pPr>
+            <w:r>
+              <w:rPr>
+                <w:rFonts w:ascii="Calibri" w:eastAsia="Times New Roman" w:hAnsi="Calibri" w:cs="Times New Roman"/>
+                <w:color w:val="000000"/>
+                <w:lang w:eastAsia="nl-NL"/>
+              </w:rPr>
+              <w:t>Als gebruiker wil ik op pijltjes kunnen drukken om de speler te laten bewegen, zodat het makkelijk begrijpbaar is hoe ik loop.</w:t>
+            </w:r>
+          </w:p>
+        </w:tc>
+        <w:tc>
+          <w:tcPr>
+            <w:tcW w:w="987" w:type="dxa"/>
+            <w:tcBorders>
+              <w:top w:val="single" w:sz="6" w:space="0" w:color="000000"/>
+              <w:left w:val="single" w:sz="6" w:space="0" w:color="000000"/>
+              <w:bottom w:val="single" w:sz="6" w:space="0" w:color="000000"/>
+              <w:right w:val="single" w:sz="6" w:space="0" w:color="000000"/>
+            </w:tcBorders>
+            <w:shd w:val="clear" w:color="auto" w:fill="FFC000"/>
+            <w:tcMar>
+              <w:top w:w="0" w:type="dxa"/>
+              <w:left w:w="120" w:type="dxa"/>
+              <w:bottom w:w="0" w:type="dxa"/>
+              <w:right w:w="120" w:type="dxa"/>
+            </w:tcMar>
+          </w:tcPr>
+          <w:p>
+            <w:pPr>
+              <w:spacing w:after="0" w:line="240" w:lineRule="auto"/>
+              <w:rPr>
+                <w:rFonts w:ascii="Calibri" w:eastAsia="Times New Roman" w:hAnsi="Calibri" w:cs="Times New Roman"/>
+                <w:color w:val="000000"/>
+                <w:lang w:eastAsia="nl-NL"/>
+              </w:rPr>
+            </w:pPr>
           </w:p>
         </w:tc>
       </w:tr>
       <w:tr>
-        <w:tc>
-          <w:tcPr>
-            <w:tcW w:w="8072" w:type="dxa"/>
+        <w:trPr>
+          <w:trHeight w:val="531"/>
+        </w:trPr>
+        <w:tc>
+          <w:tcPr>
+            <w:tcW w:w="8096" w:type="dxa"/>
+            <w:tcBorders>
+              <w:top w:val="single" w:sz="6" w:space="0" w:color="000000"/>
+              <w:left w:val="single" w:sz="6" w:space="0" w:color="000000"/>
+              <w:bottom w:val="single" w:sz="6" w:space="0" w:color="000000"/>
+              <w:right w:val="single" w:sz="6" w:space="0" w:color="000000"/>
+            </w:tcBorders>
+            <w:tcMar>
+              <w:top w:w="0" w:type="dxa"/>
+              <w:left w:w="120" w:type="dxa"/>
+              <w:bottom w:w="0" w:type="dxa"/>
+              <w:right w:w="120" w:type="dxa"/>
+            </w:tcMar>
+          </w:tcPr>
+          <w:p>
+            <w:pPr>
+              <w:spacing w:after="0" w:line="240" w:lineRule="auto"/>
+              <w:rPr>
+                <w:rFonts w:ascii="Calibri" w:eastAsia="Times New Roman" w:hAnsi="Calibri" w:cs="Times New Roman"/>
+                <w:color w:val="000000"/>
+                <w:lang w:eastAsia="nl-NL"/>
+              </w:rPr>
+            </w:pPr>
+            <w:r>
+              <w:rPr>
+                <w:rFonts w:ascii="Calibri" w:eastAsia="Times New Roman" w:hAnsi="Calibri" w:cs="Times New Roman"/>
+                <w:color w:val="000000"/>
+                <w:lang w:eastAsia="nl-NL"/>
+              </w:rPr>
+              <w:t>Als g</w:t>
+            </w:r>
+            <w:r>
+              <w:rPr>
+                <w:rFonts w:ascii="Calibri" w:eastAsia="Times New Roman" w:hAnsi="Calibri" w:cs="Times New Roman"/>
+                <w:color w:val="000000"/>
+                <w:lang w:eastAsia="nl-NL"/>
+              </w:rPr>
+              <w:t>ebruiker wil ik dat pijltjes groter en kleiner worden om de looprichting aan te geven, zodat ik weet welke kant ik op moet lopen.</w:t>
+            </w:r>
+          </w:p>
+        </w:tc>
+        <w:tc>
+          <w:tcPr>
+            <w:tcW w:w="987" w:type="dxa"/>
+            <w:tcBorders>
+              <w:top w:val="single" w:sz="6" w:space="0" w:color="000000"/>
+              <w:left w:val="single" w:sz="6" w:space="0" w:color="000000"/>
+              <w:bottom w:val="single" w:sz="6" w:space="0" w:color="000000"/>
+              <w:right w:val="single" w:sz="6" w:space="0" w:color="000000"/>
+            </w:tcBorders>
+            <w:shd w:val="clear" w:color="auto" w:fill="FFC000"/>
+            <w:tcMar>
+              <w:top w:w="0" w:type="dxa"/>
+              <w:left w:w="120" w:type="dxa"/>
+              <w:bottom w:w="0" w:type="dxa"/>
+              <w:right w:w="120" w:type="dxa"/>
+            </w:tcMar>
+          </w:tcPr>
+          <w:p>
+            <w:pPr>
+              <w:spacing w:after="0" w:line="240" w:lineRule="auto"/>
+              <w:rPr>
+                <w:rFonts w:ascii="Calibri" w:eastAsia="Times New Roman" w:hAnsi="Calibri" w:cs="Times New Roman"/>
+                <w:color w:val="000000"/>
+                <w:lang w:eastAsia="nl-NL"/>
+              </w:rPr>
+            </w:pPr>
+          </w:p>
+        </w:tc>
+      </w:tr>
+      <w:tr>
+        <w:trPr>
+          <w:trHeight w:val="544"/>
+        </w:trPr>
+        <w:tc>
+          <w:tcPr>
+            <w:tcW w:w="8096" w:type="dxa"/>
+            <w:tcBorders>
+              <w:top w:val="single" w:sz="6" w:space="0" w:color="000000"/>
+              <w:left w:val="single" w:sz="6" w:space="0" w:color="000000"/>
+              <w:bottom w:val="single" w:sz="6" w:space="0" w:color="000000"/>
+              <w:right w:val="single" w:sz="6" w:space="0" w:color="000000"/>
+            </w:tcBorders>
+            <w:tcMar>
+              <w:top w:w="0" w:type="dxa"/>
+              <w:left w:w="120" w:type="dxa"/>
+              <w:bottom w:w="0" w:type="dxa"/>
+              <w:right w:w="120" w:type="dxa"/>
+            </w:tcMar>
+            <w:hideMark/>
+          </w:tcPr>
+          <w:p>
+            <w:pPr>
+              <w:spacing w:after="0" w:line="240" w:lineRule="auto"/>
+              <w:rPr>
+                <w:rFonts w:ascii="Times New Roman" w:eastAsia="Times New Roman" w:hAnsi="Times New Roman" w:cs="Times New Roman"/>
+                <w:sz w:val="24"/>
+                <w:szCs w:val="24"/>
+                <w:lang w:eastAsia="nl-NL"/>
+              </w:rPr>
+            </w:pPr>
+            <w:r>
+              <w:rPr>
+                <w:rFonts w:ascii="Calibri" w:eastAsia="Times New Roman" w:hAnsi="Calibri" w:cs="Times New Roman"/>
+                <w:color w:val="000000"/>
+                <w:lang w:eastAsia="nl-NL"/>
+              </w:rPr>
+              <w:t>Als gebruiker wil ik een ander scenario kunnen kiezen terwijl ik ander scenario speel zodat ik niet eerst het scenario hoef uit te spelen als ik een ander scenario wil spelen.</w:t>
+            </w:r>
+          </w:p>
+        </w:tc>
+        <w:tc>
+          <w:tcPr>
+            <w:tcW w:w="987" w:type="dxa"/>
+            <w:tcBorders>
+              <w:top w:val="single" w:sz="6" w:space="0" w:color="000000"/>
+              <w:left w:val="single" w:sz="6" w:space="0" w:color="000000"/>
+              <w:bottom w:val="single" w:sz="6" w:space="0" w:color="000000"/>
+              <w:right w:val="single" w:sz="6" w:space="0" w:color="000000"/>
+            </w:tcBorders>
+            <w:shd w:val="clear" w:color="auto" w:fill="D5DCE4" w:themeFill="text2" w:themeFillTint="33"/>
+            <w:tcMar>
+              <w:top w:w="0" w:type="dxa"/>
+              <w:left w:w="120" w:type="dxa"/>
+              <w:bottom w:w="0" w:type="dxa"/>
+              <w:right w:w="120" w:type="dxa"/>
+            </w:tcMar>
+            <w:hideMark/>
+          </w:tcPr>
+          <w:p>
+            <w:pPr>
+              <w:spacing w:after="0" w:line="240" w:lineRule="auto"/>
+              <w:rPr>
+                <w:rFonts w:ascii="Times New Roman" w:eastAsia="Times New Roman" w:hAnsi="Times New Roman" w:cs="Times New Roman"/>
+                <w:sz w:val="24"/>
+                <w:szCs w:val="24"/>
+                <w:lang w:eastAsia="nl-NL"/>
+              </w:rPr>
+            </w:pPr>
+            <w:r>
+              <w:rPr>
+                <w:rFonts w:ascii="Calibri" w:eastAsia="Times New Roman" w:hAnsi="Calibri" w:cs="Times New Roman"/>
+                <w:color w:val="000000"/>
+                <w:lang w:eastAsia="nl-NL"/>
+              </w:rPr>
+              <w:t>UC-4</w:t>
+            </w:r>
+          </w:p>
+        </w:tc>
+      </w:tr>
+      <w:tr>
+        <w:trPr>
+          <w:trHeight w:val="544"/>
+        </w:trPr>
+        <w:tc>
+          <w:tcPr>
+            <w:tcW w:w="8096" w:type="dxa"/>
             <w:tcBorders>
               <w:top w:val="single" w:sz="6" w:space="0" w:color="000000"/>
               <w:left w:val="single" w:sz="6" w:space="0" w:color="000000"/>
@@ -486,13 +646,14 @@
         </w:tc>
         <w:tc>
           <w:tcPr>
-            <w:tcW w:w="984" w:type="dxa"/>
-            <w:tcBorders>
-              <w:top w:val="single" w:sz="6" w:space="0" w:color="000000"/>
-              <w:left w:val="single" w:sz="6" w:space="0" w:color="000000"/>
-              <w:bottom w:val="single" w:sz="6" w:space="0" w:color="000000"/>
-              <w:right w:val="single" w:sz="6" w:space="0" w:color="000000"/>
-            </w:tcBorders>
+            <w:tcW w:w="987" w:type="dxa"/>
+            <w:tcBorders>
+              <w:top w:val="single" w:sz="6" w:space="0" w:color="000000"/>
+              <w:left w:val="single" w:sz="6" w:space="0" w:color="000000"/>
+              <w:bottom w:val="single" w:sz="6" w:space="0" w:color="000000"/>
+              <w:right w:val="single" w:sz="6" w:space="0" w:color="000000"/>
+            </w:tcBorders>
+            <w:shd w:val="clear" w:color="auto" w:fill="FBE4D5" w:themeFill="accent2" w:themeFillTint="33"/>
             <w:tcMar>
               <w:top w:w="0" w:type="dxa"/>
               <w:left w:w="120" w:type="dxa"/>
@@ -528,7 +689,7 @@
         </w:trPr>
         <w:tc>
           <w:tcPr>
-            <w:tcW w:w="8072" w:type="dxa"/>
+            <w:tcW w:w="8096" w:type="dxa"/>
             <w:tcBorders>
               <w:top w:val="single" w:sz="6" w:space="0" w:color="000000"/>
               <w:left w:val="single" w:sz="6" w:space="0" w:color="000000"/>
@@ -565,13 +726,14 @@
         </w:tc>
         <w:tc>
           <w:tcPr>
-            <w:tcW w:w="984" w:type="dxa"/>
-            <w:tcBorders>
-              <w:top w:val="single" w:sz="6" w:space="0" w:color="000000"/>
-              <w:left w:val="single" w:sz="6" w:space="0" w:color="000000"/>
-              <w:bottom w:val="single" w:sz="6" w:space="0" w:color="000000"/>
-              <w:right w:val="single" w:sz="6" w:space="0" w:color="000000"/>
-            </w:tcBorders>
+            <w:tcW w:w="987" w:type="dxa"/>
+            <w:tcBorders>
+              <w:top w:val="single" w:sz="6" w:space="0" w:color="000000"/>
+              <w:left w:val="single" w:sz="6" w:space="0" w:color="000000"/>
+              <w:bottom w:val="single" w:sz="6" w:space="0" w:color="000000"/>
+              <w:right w:val="single" w:sz="6" w:space="0" w:color="000000"/>
+            </w:tcBorders>
+            <w:shd w:val="clear" w:color="auto" w:fill="FFFF00"/>
             <w:tcMar>
               <w:top w:w="0" w:type="dxa"/>
               <w:left w:w="120" w:type="dxa"/>
@@ -602,182 +764,206 @@
         </w:tc>
       </w:tr>
       <w:tr>
-        <w:tc>
-          <w:tcPr>
-            <w:tcW w:w="8072" w:type="dxa"/>
-            <w:tcBorders>
-              <w:top w:val="single" w:sz="6" w:space="0" w:color="000000"/>
-              <w:left w:val="single" w:sz="6" w:space="0" w:color="000000"/>
-              <w:bottom w:val="single" w:sz="6" w:space="0" w:color="000000"/>
-              <w:right w:val="single" w:sz="6" w:space="0" w:color="000000"/>
-            </w:tcBorders>
-            <w:tcMar>
-              <w:top w:w="0" w:type="dxa"/>
-              <w:left w:w="120" w:type="dxa"/>
-              <w:bottom w:w="0" w:type="dxa"/>
-              <w:right w:w="120" w:type="dxa"/>
-            </w:tcMar>
-            <w:hideMark/>
-          </w:tcPr>
-          <w:p>
-            <w:pPr>
-              <w:spacing w:after="0" w:line="240" w:lineRule="auto"/>
-              <w:rPr>
-                <w:rFonts w:ascii="Times New Roman" w:eastAsia="Times New Roman" w:hAnsi="Times New Roman" w:cs="Times New Roman"/>
-                <w:sz w:val="24"/>
-                <w:szCs w:val="24"/>
-                <w:lang w:eastAsia="nl-NL"/>
-              </w:rPr>
-            </w:pPr>
-            <w:r>
-              <w:rPr>
-                <w:rFonts w:ascii="Calibri" w:eastAsia="Times New Roman" w:hAnsi="Calibri" w:cs="Times New Roman"/>
-                <w:color w:val="000000"/>
-                <w:lang w:eastAsia="nl-NL"/>
-              </w:rPr>
-              <w:t>Als gebruiker wil ik meerdere brieven in het eerste scenario, zodat ik deze leer onderscheiden.</w:t>
-            </w:r>
-          </w:p>
-        </w:tc>
-        <w:tc>
-          <w:tcPr>
-            <w:tcW w:w="984" w:type="dxa"/>
-            <w:tcBorders>
-              <w:top w:val="single" w:sz="6" w:space="0" w:color="000000"/>
-              <w:left w:val="single" w:sz="6" w:space="0" w:color="000000"/>
-              <w:bottom w:val="single" w:sz="6" w:space="0" w:color="000000"/>
-              <w:right w:val="single" w:sz="6" w:space="0" w:color="000000"/>
-            </w:tcBorders>
-            <w:tcMar>
-              <w:top w:w="0" w:type="dxa"/>
-              <w:left w:w="120" w:type="dxa"/>
-              <w:bottom w:w="0" w:type="dxa"/>
-              <w:right w:w="120" w:type="dxa"/>
-            </w:tcMar>
-            <w:hideMark/>
-          </w:tcPr>
-          <w:p>
-            <w:pPr>
-              <w:spacing w:after="240" w:line="240" w:lineRule="auto"/>
-              <w:rPr>
-                <w:rFonts w:ascii="Times New Roman" w:eastAsia="Times New Roman" w:hAnsi="Times New Roman" w:cs="Times New Roman"/>
-                <w:sz w:val="24"/>
-                <w:szCs w:val="24"/>
-                <w:lang w:eastAsia="nl-NL"/>
-              </w:rPr>
-            </w:pPr>
+        <w:trPr>
+          <w:trHeight w:val="544"/>
+        </w:trPr>
+        <w:tc>
+          <w:tcPr>
+            <w:tcW w:w="8096" w:type="dxa"/>
+            <w:tcBorders>
+              <w:top w:val="single" w:sz="6" w:space="0" w:color="000000"/>
+              <w:left w:val="single" w:sz="6" w:space="0" w:color="000000"/>
+              <w:bottom w:val="single" w:sz="6" w:space="0" w:color="000000"/>
+              <w:right w:val="single" w:sz="6" w:space="0" w:color="000000"/>
+            </w:tcBorders>
+            <w:tcMar>
+              <w:top w:w="0" w:type="dxa"/>
+              <w:left w:w="120" w:type="dxa"/>
+              <w:bottom w:w="0" w:type="dxa"/>
+              <w:right w:w="120" w:type="dxa"/>
+            </w:tcMar>
+            <w:hideMark/>
+          </w:tcPr>
+          <w:p>
+            <w:pPr>
+              <w:spacing w:after="0" w:line="240" w:lineRule="auto"/>
+              <w:rPr>
+                <w:rFonts w:ascii="Times New Roman" w:eastAsia="Times New Roman" w:hAnsi="Times New Roman" w:cs="Times New Roman"/>
+                <w:sz w:val="24"/>
+                <w:szCs w:val="24"/>
+                <w:lang w:eastAsia="nl-NL"/>
+              </w:rPr>
+            </w:pPr>
+            <w:r>
+              <w:rPr>
+                <w:rFonts w:ascii="Calibri" w:eastAsia="Times New Roman" w:hAnsi="Calibri" w:cs="Times New Roman"/>
+                <w:color w:val="000000"/>
+                <w:lang w:eastAsia="nl-NL"/>
+              </w:rPr>
+              <w:t>Als gebruiker wil ik mijn manier van spreken kunnen bevorderen zodat ik dit in het dagelijks leven kan toepassen.</w:t>
+            </w:r>
+          </w:p>
+        </w:tc>
+        <w:tc>
+          <w:tcPr>
+            <w:tcW w:w="987" w:type="dxa"/>
+            <w:tcBorders>
+              <w:top w:val="single" w:sz="6" w:space="0" w:color="000000"/>
+              <w:left w:val="single" w:sz="6" w:space="0" w:color="000000"/>
+              <w:bottom w:val="single" w:sz="6" w:space="0" w:color="000000"/>
+              <w:right w:val="single" w:sz="6" w:space="0" w:color="000000"/>
+            </w:tcBorders>
+            <w:shd w:val="clear" w:color="auto" w:fill="92D050"/>
+            <w:tcMar>
+              <w:top w:w="0" w:type="dxa"/>
+              <w:left w:w="120" w:type="dxa"/>
+              <w:bottom w:w="0" w:type="dxa"/>
+              <w:right w:w="120" w:type="dxa"/>
+            </w:tcMar>
+            <w:hideMark/>
+          </w:tcPr>
+          <w:p>
+            <w:pPr>
+              <w:spacing w:after="0" w:line="240" w:lineRule="auto"/>
+              <w:rPr>
+                <w:rFonts w:ascii="Calibri" w:eastAsia="Times New Roman" w:hAnsi="Calibri" w:cs="Times New Roman"/>
+                <w:lang w:eastAsia="nl-NL"/>
+              </w:rPr>
+            </w:pPr>
+            <w:r>
+              <w:rPr>
+                <w:rFonts w:ascii="Calibri" w:eastAsia="Times New Roman" w:hAnsi="Calibri" w:cs="Times New Roman"/>
+                <w:lang w:eastAsia="nl-NL"/>
+              </w:rPr>
+              <w:t>UC-8</w:t>
+            </w:r>
           </w:p>
         </w:tc>
       </w:tr>
       <w:tr>
-        <w:tc>
-          <w:tcPr>
-            <w:tcW w:w="8072" w:type="dxa"/>
-            <w:tcBorders>
-              <w:top w:val="single" w:sz="6" w:space="0" w:color="000000"/>
-              <w:left w:val="single" w:sz="6" w:space="0" w:color="000000"/>
-              <w:bottom w:val="single" w:sz="6" w:space="0" w:color="000000"/>
-              <w:right w:val="single" w:sz="6" w:space="0" w:color="000000"/>
-            </w:tcBorders>
-            <w:tcMar>
-              <w:top w:w="0" w:type="dxa"/>
-              <w:left w:w="120" w:type="dxa"/>
-              <w:bottom w:w="0" w:type="dxa"/>
-              <w:right w:w="120" w:type="dxa"/>
-            </w:tcMar>
-            <w:hideMark/>
-          </w:tcPr>
-          <w:p>
-            <w:pPr>
-              <w:spacing w:after="0" w:line="240" w:lineRule="auto"/>
-              <w:rPr>
-                <w:rFonts w:ascii="Times New Roman" w:eastAsia="Times New Roman" w:hAnsi="Times New Roman" w:cs="Times New Roman"/>
-                <w:sz w:val="24"/>
-                <w:szCs w:val="24"/>
-                <w:lang w:eastAsia="nl-NL"/>
-              </w:rPr>
-            </w:pPr>
-            <w:r>
-              <w:rPr>
-                <w:rFonts w:ascii="Calibri" w:eastAsia="Times New Roman" w:hAnsi="Calibri" w:cs="Times New Roman"/>
-                <w:color w:val="000000"/>
-                <w:lang w:eastAsia="nl-NL"/>
-              </w:rPr>
-              <w:t>Als gebruiker wil ik meerdere brieven in het eerste scenario, zodat ik deze leer onderscheiden.</w:t>
-            </w:r>
-          </w:p>
-        </w:tc>
-        <w:tc>
-          <w:tcPr>
-            <w:tcW w:w="984" w:type="dxa"/>
-            <w:tcBorders>
-              <w:top w:val="single" w:sz="6" w:space="0" w:color="000000"/>
-              <w:left w:val="single" w:sz="6" w:space="0" w:color="000000"/>
-              <w:bottom w:val="single" w:sz="6" w:space="0" w:color="000000"/>
-              <w:right w:val="single" w:sz="6" w:space="0" w:color="000000"/>
-            </w:tcBorders>
-            <w:tcMar>
-              <w:top w:w="0" w:type="dxa"/>
-              <w:left w:w="120" w:type="dxa"/>
-              <w:bottom w:w="0" w:type="dxa"/>
-              <w:right w:w="120" w:type="dxa"/>
-            </w:tcMar>
-            <w:hideMark/>
-          </w:tcPr>
-          <w:p>
-            <w:pPr>
-              <w:spacing w:after="0" w:line="240" w:lineRule="auto"/>
-              <w:rPr>
-                <w:rFonts w:ascii="Times New Roman" w:eastAsia="Times New Roman" w:hAnsi="Times New Roman" w:cs="Times New Roman"/>
-                <w:sz w:val="24"/>
-                <w:szCs w:val="24"/>
-                <w:lang w:eastAsia="nl-NL"/>
-              </w:rPr>
-            </w:pPr>
+        <w:trPr>
+          <w:trHeight w:val="544"/>
+        </w:trPr>
+        <w:tc>
+          <w:tcPr>
+            <w:tcW w:w="8096" w:type="dxa"/>
+            <w:tcBorders>
+              <w:top w:val="single" w:sz="6" w:space="0" w:color="000000"/>
+              <w:left w:val="single" w:sz="6" w:space="0" w:color="000000"/>
+              <w:bottom w:val="single" w:sz="6" w:space="0" w:color="000000"/>
+              <w:right w:val="single" w:sz="6" w:space="0" w:color="000000"/>
+            </w:tcBorders>
+            <w:tcMar>
+              <w:top w:w="0" w:type="dxa"/>
+              <w:left w:w="120" w:type="dxa"/>
+              <w:bottom w:w="0" w:type="dxa"/>
+              <w:right w:w="120" w:type="dxa"/>
+            </w:tcMar>
+            <w:hideMark/>
+          </w:tcPr>
+          <w:p>
+            <w:pPr>
+              <w:spacing w:after="0" w:line="240" w:lineRule="auto"/>
+              <w:rPr>
+                <w:rFonts w:ascii="Times New Roman" w:eastAsia="Times New Roman" w:hAnsi="Times New Roman" w:cs="Times New Roman"/>
+                <w:sz w:val="24"/>
+                <w:szCs w:val="24"/>
+                <w:lang w:eastAsia="nl-NL"/>
+              </w:rPr>
+            </w:pPr>
+            <w:r>
+              <w:rPr>
+                <w:rFonts w:ascii="Calibri" w:eastAsia="Times New Roman" w:hAnsi="Calibri" w:cs="Times New Roman"/>
+                <w:color w:val="000000"/>
+                <w:lang w:eastAsia="nl-NL"/>
+              </w:rPr>
+              <w:t>Als gebruiker wil ik het spel kunnen pauzeren, zodat ik kan stoppen en weer verder kan gaan op hetzelfde punt.</w:t>
+            </w:r>
+          </w:p>
+        </w:tc>
+        <w:tc>
+          <w:tcPr>
+            <w:tcW w:w="987" w:type="dxa"/>
+            <w:tcBorders>
+              <w:top w:val="single" w:sz="6" w:space="0" w:color="000000"/>
+              <w:left w:val="single" w:sz="6" w:space="0" w:color="000000"/>
+              <w:bottom w:val="single" w:sz="6" w:space="0" w:color="000000"/>
+              <w:right w:val="single" w:sz="6" w:space="0" w:color="000000"/>
+            </w:tcBorders>
+            <w:tcMar>
+              <w:top w:w="0" w:type="dxa"/>
+              <w:left w:w="120" w:type="dxa"/>
+              <w:bottom w:w="0" w:type="dxa"/>
+              <w:right w:w="120" w:type="dxa"/>
+            </w:tcMar>
+            <w:hideMark/>
+          </w:tcPr>
+          <w:p>
+            <w:pPr>
+              <w:spacing w:after="240" w:line="240" w:lineRule="auto"/>
+              <w:rPr>
+                <w:rFonts w:eastAsia="Times New Roman" w:cs="Times New Roman"/>
+                <w:sz w:val="24"/>
+                <w:szCs w:val="24"/>
+                <w:lang w:eastAsia="nl-NL"/>
+              </w:rPr>
+            </w:pPr>
+            <w:r>
+              <w:rPr>
+                <w:rFonts w:eastAsia="Times New Roman" w:cs="Times New Roman"/>
+                <w:sz w:val="24"/>
+                <w:szCs w:val="24"/>
+                <w:lang w:eastAsia="nl-NL"/>
+              </w:rPr>
+              <w:t>UC-7</w:t>
+            </w:r>
           </w:p>
         </w:tc>
       </w:tr>
       <w:tr>
-        <w:tc>
-          <w:tcPr>
-            <w:tcW w:w="8072" w:type="dxa"/>
-            <w:tcBorders>
-              <w:top w:val="single" w:sz="6" w:space="0" w:color="000000"/>
-              <w:left w:val="single" w:sz="6" w:space="0" w:color="000000"/>
-              <w:bottom w:val="single" w:sz="6" w:space="0" w:color="000000"/>
-              <w:right w:val="single" w:sz="6" w:space="0" w:color="000000"/>
-            </w:tcBorders>
-            <w:tcMar>
-              <w:top w:w="0" w:type="dxa"/>
-              <w:left w:w="120" w:type="dxa"/>
-              <w:bottom w:w="0" w:type="dxa"/>
-              <w:right w:w="120" w:type="dxa"/>
-            </w:tcMar>
-            <w:hideMark/>
-          </w:tcPr>
-          <w:p>
-            <w:pPr>
-              <w:spacing w:after="0" w:line="240" w:lineRule="auto"/>
-              <w:rPr>
-                <w:rFonts w:ascii="Times New Roman" w:eastAsia="Times New Roman" w:hAnsi="Times New Roman" w:cs="Times New Roman"/>
-                <w:sz w:val="24"/>
-                <w:szCs w:val="24"/>
-                <w:lang w:eastAsia="nl-NL"/>
-              </w:rPr>
-            </w:pPr>
-            <w:r>
-              <w:rPr>
-                <w:rFonts w:ascii="Calibri" w:eastAsia="Times New Roman" w:hAnsi="Calibri" w:cs="Times New Roman"/>
-                <w:color w:val="000000"/>
-                <w:lang w:eastAsia="nl-NL"/>
-              </w:rPr>
-              <w:t>Als gebruiker wil ik het spel kunnen pauzeren, zodat ik kan stoppen en weer verder kan gaan op hetzelfde punt.</w:t>
-            </w:r>
-          </w:p>
-        </w:tc>
-        <w:tc>
-          <w:tcPr>
-            <w:tcW w:w="984" w:type="dxa"/>
+        <w:trPr>
+          <w:trHeight w:val="789"/>
+        </w:trPr>
+        <w:tc>
+          <w:tcPr>
+            <w:tcW w:w="8096" w:type="dxa"/>
+            <w:tcBorders>
+              <w:top w:val="single" w:sz="6" w:space="0" w:color="000000"/>
+              <w:left w:val="single" w:sz="6" w:space="0" w:color="000000"/>
+              <w:bottom w:val="single" w:sz="6" w:space="0" w:color="000000"/>
+              <w:right w:val="single" w:sz="6" w:space="0" w:color="000000"/>
+            </w:tcBorders>
+            <w:tcMar>
+              <w:top w:w="0" w:type="dxa"/>
+              <w:left w:w="120" w:type="dxa"/>
+              <w:bottom w:w="0" w:type="dxa"/>
+              <w:right w:w="120" w:type="dxa"/>
+            </w:tcMar>
+            <w:hideMark/>
+          </w:tcPr>
+          <w:p>
+            <w:pPr>
+              <w:spacing w:after="0" w:line="240" w:lineRule="auto"/>
+              <w:rPr>
+                <w:rFonts w:ascii="Times New Roman" w:eastAsia="Times New Roman" w:hAnsi="Times New Roman" w:cs="Times New Roman"/>
+                <w:sz w:val="24"/>
+                <w:szCs w:val="24"/>
+                <w:lang w:eastAsia="nl-NL"/>
+              </w:rPr>
+            </w:pPr>
+            <w:r>
+              <w:rPr>
+                <w:rFonts w:ascii="Calibri" w:eastAsia="Times New Roman" w:hAnsi="Calibri" w:cs="Times New Roman"/>
+                <w:color w:val="000000"/>
+                <w:lang w:eastAsia="nl-NL"/>
+              </w:rPr>
+              <w:t>Als gebruiker wil ik naar het hoofd menu kunnen gaan terwijl ik de game speel, zodat ik opnieuw kan beginnen met het scenario.</w:t>
+            </w:r>
+          </w:p>
+        </w:tc>
+        <w:tc>
+          <w:tcPr>
+            <w:tcW w:w="987" w:type="dxa"/>
             <w:tcBorders>
               <w:top w:val="single" w:sz="6" w:space="0" w:color="000000"/>
               <w:left w:val="single" w:sz="6" w:space="0" w:color="000000"/>
@@ -802,127 +988,144 @@
                 <w:lang w:eastAsia="nl-NL"/>
               </w:rPr>
             </w:pPr>
+            <w:r>
+              <w:rPr>
+                <w:rFonts w:ascii="Times New Roman" w:eastAsia="Times New Roman" w:hAnsi="Times New Roman" w:cs="Times New Roman"/>
+                <w:sz w:val="24"/>
+                <w:szCs w:val="24"/>
+                <w:lang w:eastAsia="nl-NL"/>
+              </w:rPr>
+              <w:br/>
+            </w:r>
+            <w:r>
+              <w:rPr>
+                <w:rFonts w:ascii="Times New Roman" w:eastAsia="Times New Roman" w:hAnsi="Times New Roman" w:cs="Times New Roman"/>
+                <w:sz w:val="24"/>
+                <w:szCs w:val="24"/>
+                <w:lang w:eastAsia="nl-NL"/>
+              </w:rPr>
+              <w:t>UC-9</w:t>
+            </w:r>
+            <w:bookmarkStart w:id="0" w:name="_GoBack"/>
+            <w:bookmarkEnd w:id="0"/>
           </w:p>
         </w:tc>
       </w:tr>
       <w:tr>
-        <w:tc>
-          <w:tcPr>
-            <w:tcW w:w="8072" w:type="dxa"/>
-            <w:tcBorders>
-              <w:top w:val="single" w:sz="6" w:space="0" w:color="000000"/>
-              <w:left w:val="single" w:sz="6" w:space="0" w:color="000000"/>
-              <w:bottom w:val="single" w:sz="6" w:space="0" w:color="000000"/>
-              <w:right w:val="single" w:sz="6" w:space="0" w:color="000000"/>
-            </w:tcBorders>
-            <w:tcMar>
-              <w:top w:w="0" w:type="dxa"/>
-              <w:left w:w="120" w:type="dxa"/>
-              <w:bottom w:w="0" w:type="dxa"/>
-              <w:right w:w="120" w:type="dxa"/>
-            </w:tcMar>
-            <w:hideMark/>
-          </w:tcPr>
-          <w:p>
-            <w:pPr>
-              <w:spacing w:after="0" w:line="240" w:lineRule="auto"/>
-              <w:rPr>
-                <w:rFonts w:ascii="Times New Roman" w:eastAsia="Times New Roman" w:hAnsi="Times New Roman" w:cs="Times New Roman"/>
-                <w:sz w:val="24"/>
-                <w:szCs w:val="24"/>
-                <w:lang w:eastAsia="nl-NL"/>
-              </w:rPr>
-            </w:pPr>
-            <w:r>
-              <w:rPr>
-                <w:rFonts w:ascii="Calibri" w:eastAsia="Times New Roman" w:hAnsi="Calibri" w:cs="Times New Roman"/>
-                <w:color w:val="000000"/>
-                <w:lang w:eastAsia="nl-NL"/>
-              </w:rPr>
-              <w:t>Als gebruiker wil ik naar het hoofd menu kunnen gaan terwijl ik de game speel, zodat ik opnieuw kan beginnen met het scenario.</w:t>
-            </w:r>
-          </w:p>
-        </w:tc>
-        <w:tc>
-          <w:tcPr>
-            <w:tcW w:w="984" w:type="dxa"/>
-            <w:tcBorders>
-              <w:top w:val="single" w:sz="6" w:space="0" w:color="000000"/>
-              <w:left w:val="single" w:sz="6" w:space="0" w:color="000000"/>
-              <w:bottom w:val="single" w:sz="6" w:space="0" w:color="000000"/>
-              <w:right w:val="single" w:sz="6" w:space="0" w:color="000000"/>
-            </w:tcBorders>
-            <w:tcMar>
-              <w:top w:w="0" w:type="dxa"/>
-              <w:left w:w="120" w:type="dxa"/>
-              <w:bottom w:w="0" w:type="dxa"/>
-              <w:right w:w="120" w:type="dxa"/>
-            </w:tcMar>
-            <w:hideMark/>
-          </w:tcPr>
-          <w:p>
-            <w:pPr>
-              <w:spacing w:after="240" w:line="240" w:lineRule="auto"/>
-              <w:rPr>
-                <w:rFonts w:ascii="Times New Roman" w:eastAsia="Times New Roman" w:hAnsi="Times New Roman" w:cs="Times New Roman"/>
-                <w:sz w:val="24"/>
-                <w:szCs w:val="24"/>
-                <w:lang w:eastAsia="nl-NL"/>
-              </w:rPr>
-            </w:pPr>
-            <w:r>
-              <w:rPr>
-                <w:rFonts w:ascii="Times New Roman" w:eastAsia="Times New Roman" w:hAnsi="Times New Roman" w:cs="Times New Roman"/>
-                <w:sz w:val="24"/>
-                <w:szCs w:val="24"/>
-                <w:lang w:eastAsia="nl-NL"/>
-              </w:rPr>
-              <w:br/>
-            </w:r>
+        <w:trPr>
+          <w:trHeight w:val="544"/>
+        </w:trPr>
+        <w:tc>
+          <w:tcPr>
+            <w:tcW w:w="8096" w:type="dxa"/>
+            <w:tcBorders>
+              <w:top w:val="single" w:sz="6" w:space="0" w:color="000000"/>
+              <w:left w:val="single" w:sz="6" w:space="0" w:color="000000"/>
+              <w:bottom w:val="single" w:sz="6" w:space="0" w:color="000000"/>
+              <w:right w:val="single" w:sz="6" w:space="0" w:color="000000"/>
+            </w:tcBorders>
+            <w:tcMar>
+              <w:top w:w="0" w:type="dxa"/>
+              <w:left w:w="120" w:type="dxa"/>
+              <w:bottom w:w="0" w:type="dxa"/>
+              <w:right w:w="120" w:type="dxa"/>
+            </w:tcMar>
+            <w:hideMark/>
+          </w:tcPr>
+          <w:p>
+            <w:pPr>
+              <w:spacing w:after="0" w:line="240" w:lineRule="auto"/>
+              <w:rPr>
+                <w:rFonts w:ascii="Times New Roman" w:eastAsia="Times New Roman" w:hAnsi="Times New Roman" w:cs="Times New Roman"/>
+                <w:sz w:val="24"/>
+                <w:szCs w:val="24"/>
+                <w:lang w:eastAsia="nl-NL"/>
+              </w:rPr>
+            </w:pPr>
+            <w:r>
+              <w:rPr>
+                <w:rFonts w:ascii="Calibri" w:eastAsia="Times New Roman" w:hAnsi="Calibri" w:cs="Times New Roman"/>
+                <w:color w:val="000000"/>
+                <w:lang w:eastAsia="nl-NL"/>
+              </w:rPr>
+              <w:t>Als gebruiker wi</w:t>
+            </w:r>
+          </w:p>
+        </w:tc>
+        <w:tc>
+          <w:tcPr>
+            <w:tcW w:w="987" w:type="dxa"/>
+            <w:tcBorders>
+              <w:top w:val="single" w:sz="6" w:space="0" w:color="000000"/>
+              <w:left w:val="single" w:sz="6" w:space="0" w:color="000000"/>
+              <w:bottom w:val="single" w:sz="6" w:space="0" w:color="000000"/>
+              <w:right w:val="single" w:sz="6" w:space="0" w:color="000000"/>
+            </w:tcBorders>
+            <w:tcMar>
+              <w:top w:w="0" w:type="dxa"/>
+              <w:left w:w="120" w:type="dxa"/>
+              <w:bottom w:w="0" w:type="dxa"/>
+              <w:right w:w="120" w:type="dxa"/>
+            </w:tcMar>
+            <w:hideMark/>
+          </w:tcPr>
+          <w:p>
+            <w:pPr>
+              <w:spacing w:after="0" w:line="240" w:lineRule="auto"/>
+              <w:rPr>
+                <w:rFonts w:ascii="Times New Roman" w:eastAsia="Times New Roman" w:hAnsi="Times New Roman" w:cs="Times New Roman"/>
+                <w:sz w:val="24"/>
+                <w:szCs w:val="24"/>
+                <w:lang w:eastAsia="nl-NL"/>
+              </w:rPr>
+            </w:pPr>
           </w:p>
         </w:tc>
       </w:tr>
       <w:tr>
-        <w:tc>
-          <w:tcPr>
-            <w:tcW w:w="8072" w:type="dxa"/>
-            <w:tcBorders>
-              <w:top w:val="single" w:sz="6" w:space="0" w:color="000000"/>
-              <w:left w:val="single" w:sz="6" w:space="0" w:color="000000"/>
-              <w:bottom w:val="single" w:sz="6" w:space="0" w:color="000000"/>
-              <w:right w:val="single" w:sz="6" w:space="0" w:color="000000"/>
-            </w:tcBorders>
-            <w:tcMar>
-              <w:top w:w="0" w:type="dxa"/>
-              <w:left w:w="120" w:type="dxa"/>
-              <w:bottom w:w="0" w:type="dxa"/>
-              <w:right w:w="120" w:type="dxa"/>
-            </w:tcMar>
-            <w:hideMark/>
-          </w:tcPr>
-          <w:p>
-            <w:pPr>
-              <w:spacing w:after="0" w:line="240" w:lineRule="auto"/>
-              <w:rPr>
-                <w:rFonts w:ascii="Times New Roman" w:eastAsia="Times New Roman" w:hAnsi="Times New Roman" w:cs="Times New Roman"/>
-                <w:sz w:val="24"/>
-                <w:szCs w:val="24"/>
-                <w:lang w:eastAsia="nl-NL"/>
-              </w:rPr>
-            </w:pPr>
-            <w:r>
-              <w:rPr>
-                <w:rFonts w:ascii="Calibri" w:eastAsia="Times New Roman" w:hAnsi="Calibri" w:cs="Times New Roman"/>
-                <w:color w:val="000000"/>
-                <w:lang w:eastAsia="nl-NL"/>
-              </w:rPr>
-              <w:t>Als  developer wil ik dat de camera gecentreerd blijft als de character tegen de bounds van het scherm loopt.</w:t>
-            </w:r>
-          </w:p>
-        </w:tc>
-        <w:tc>
-          <w:tcPr>
-            <w:tcW w:w="984" w:type="dxa"/>
+        <w:trPr>
+          <w:trHeight w:val="531"/>
+        </w:trPr>
+        <w:tc>
+          <w:tcPr>
+            <w:tcW w:w="8096" w:type="dxa"/>
+            <w:tcBorders>
+              <w:top w:val="single" w:sz="6" w:space="0" w:color="000000"/>
+              <w:left w:val="single" w:sz="6" w:space="0" w:color="000000"/>
+              <w:bottom w:val="single" w:sz="6" w:space="0" w:color="000000"/>
+              <w:right w:val="single" w:sz="6" w:space="0" w:color="000000"/>
+            </w:tcBorders>
+            <w:tcMar>
+              <w:top w:w="0" w:type="dxa"/>
+              <w:left w:w="120" w:type="dxa"/>
+              <w:bottom w:w="0" w:type="dxa"/>
+              <w:right w:w="120" w:type="dxa"/>
+            </w:tcMar>
+            <w:hideMark/>
+          </w:tcPr>
+          <w:p>
+            <w:pPr>
+              <w:spacing w:after="0" w:line="240" w:lineRule="auto"/>
+              <w:rPr>
+                <w:rFonts w:ascii="Times New Roman" w:eastAsia="Times New Roman" w:hAnsi="Times New Roman" w:cs="Times New Roman"/>
+                <w:sz w:val="24"/>
+                <w:szCs w:val="24"/>
+                <w:lang w:eastAsia="nl-NL"/>
+              </w:rPr>
+            </w:pPr>
+            <w:r>
+              <w:rPr>
+                <w:rFonts w:ascii="Calibri" w:eastAsia="Times New Roman" w:hAnsi="Calibri" w:cs="Times New Roman"/>
+                <w:color w:val="000000"/>
+                <w:lang w:eastAsia="nl-NL"/>
+              </w:rPr>
+              <w:t>Als gebruiker wil ik een probleem nogmaals oplossen als dit niet is gelukt, zo leer ik het probleem goed op te lossen.</w:t>
+            </w:r>
+          </w:p>
+        </w:tc>
+        <w:tc>
+          <w:tcPr>
+            <w:tcW w:w="987" w:type="dxa"/>
             <w:tcBorders>
               <w:top w:val="single" w:sz="6" w:space="0" w:color="000000"/>
               <w:left w:val="single" w:sz="6" w:space="0" w:color="000000"/>
@@ -951,106 +1154,41 @@
         </w:tc>
       </w:tr>
       <w:tr>
-        <w:tc>
-          <w:tcPr>
-            <w:tcW w:w="8072" w:type="dxa"/>
-            <w:tcBorders>
-              <w:top w:val="single" w:sz="6" w:space="0" w:color="000000"/>
-              <w:left w:val="single" w:sz="6" w:space="0" w:color="000000"/>
-              <w:bottom w:val="single" w:sz="6" w:space="0" w:color="000000"/>
-              <w:right w:val="single" w:sz="6" w:space="0" w:color="000000"/>
-            </w:tcBorders>
-            <w:tcMar>
-              <w:top w:w="0" w:type="dxa"/>
-              <w:left w:w="120" w:type="dxa"/>
-              <w:bottom w:w="0" w:type="dxa"/>
-              <w:right w:w="120" w:type="dxa"/>
-            </w:tcMar>
-            <w:hideMark/>
-          </w:tcPr>
-          <w:p>
-            <w:pPr>
-              <w:spacing w:after="0" w:line="240" w:lineRule="auto"/>
-              <w:rPr>
-                <w:rFonts w:ascii="Times New Roman" w:eastAsia="Times New Roman" w:hAnsi="Times New Roman" w:cs="Times New Roman"/>
-                <w:sz w:val="24"/>
-                <w:szCs w:val="24"/>
-                <w:lang w:eastAsia="nl-NL"/>
-              </w:rPr>
-            </w:pPr>
-            <w:r>
-              <w:rPr>
-                <w:rFonts w:ascii="Calibri" w:eastAsia="Times New Roman" w:hAnsi="Calibri" w:cs="Times New Roman"/>
-                <w:color w:val="000000"/>
-                <w:lang w:eastAsia="nl-NL"/>
-              </w:rPr>
-              <w:t>Als gebruiker wil ik een probleem nogmaals oplossen als dit niet is gelukt, zo leer ik het probleem goed op te lossen.</w:t>
-            </w:r>
-          </w:p>
-        </w:tc>
-        <w:tc>
-          <w:tcPr>
-            <w:tcW w:w="984" w:type="dxa"/>
-            <w:tcBorders>
-              <w:top w:val="single" w:sz="6" w:space="0" w:color="000000"/>
-              <w:left w:val="single" w:sz="6" w:space="0" w:color="000000"/>
-              <w:bottom w:val="single" w:sz="6" w:space="0" w:color="000000"/>
-              <w:right w:val="single" w:sz="6" w:space="0" w:color="000000"/>
-            </w:tcBorders>
-            <w:tcMar>
-              <w:top w:w="0" w:type="dxa"/>
-              <w:left w:w="120" w:type="dxa"/>
-              <w:bottom w:w="0" w:type="dxa"/>
-              <w:right w:w="120" w:type="dxa"/>
-            </w:tcMar>
-            <w:hideMark/>
-          </w:tcPr>
-          <w:p>
-            <w:pPr>
-              <w:spacing w:after="0" w:line="240" w:lineRule="auto"/>
-              <w:rPr>
-                <w:rFonts w:ascii="Times New Roman" w:eastAsia="Times New Roman" w:hAnsi="Times New Roman" w:cs="Times New Roman"/>
-                <w:sz w:val="24"/>
-                <w:szCs w:val="24"/>
-                <w:lang w:eastAsia="nl-NL"/>
-              </w:rPr>
-            </w:pPr>
-          </w:p>
-        </w:tc>
-      </w:tr>
-      <w:tr>
-        <w:tc>
-          <w:tcPr>
-            <w:tcW w:w="8072" w:type="dxa"/>
-            <w:tcBorders>
-              <w:top w:val="single" w:sz="6" w:space="0" w:color="000000"/>
-              <w:left w:val="single" w:sz="6" w:space="0" w:color="000000"/>
-              <w:bottom w:val="single" w:sz="6" w:space="0" w:color="000000"/>
-              <w:right w:val="single" w:sz="6" w:space="0" w:color="000000"/>
-            </w:tcBorders>
-            <w:tcMar>
-              <w:top w:w="0" w:type="dxa"/>
-              <w:left w:w="120" w:type="dxa"/>
-              <w:bottom w:w="0" w:type="dxa"/>
-              <w:right w:w="120" w:type="dxa"/>
-            </w:tcMar>
-            <w:hideMark/>
-          </w:tcPr>
-          <w:p>
-            <w:pPr>
-              <w:spacing w:after="0" w:line="240" w:lineRule="auto"/>
-              <w:rPr>
-                <w:rFonts w:ascii="Times New Roman" w:eastAsia="Times New Roman" w:hAnsi="Times New Roman" w:cs="Times New Roman"/>
-                <w:sz w:val="24"/>
-                <w:szCs w:val="24"/>
-                <w:lang w:eastAsia="nl-NL"/>
-              </w:rPr>
-            </w:pPr>
-          </w:p>
-        </w:tc>
-        <w:tc>
-          <w:tcPr>
-            <w:tcW w:w="984" w:type="dxa"/>
+        <w:trPr>
+          <w:trHeight w:val="285"/>
+        </w:trPr>
+        <w:tc>
+          <w:tcPr>
+            <w:tcW w:w="8096" w:type="dxa"/>
+            <w:tcBorders>
+              <w:top w:val="single" w:sz="6" w:space="0" w:color="000000"/>
+              <w:left w:val="single" w:sz="6" w:space="0" w:color="000000"/>
+              <w:bottom w:val="single" w:sz="6" w:space="0" w:color="000000"/>
+              <w:right w:val="single" w:sz="6" w:space="0" w:color="000000"/>
+            </w:tcBorders>
+            <w:tcMar>
+              <w:top w:w="0" w:type="dxa"/>
+              <w:left w:w="120" w:type="dxa"/>
+              <w:bottom w:w="0" w:type="dxa"/>
+              <w:right w:w="120" w:type="dxa"/>
+            </w:tcMar>
+            <w:hideMark/>
+          </w:tcPr>
+          <w:p>
+            <w:pPr>
+              <w:spacing w:after="0" w:line="240" w:lineRule="auto"/>
+              <w:rPr>
+                <w:rFonts w:ascii="Times New Roman" w:eastAsia="Times New Roman" w:hAnsi="Times New Roman" w:cs="Times New Roman"/>
+                <w:sz w:val="24"/>
+                <w:szCs w:val="24"/>
+                <w:lang w:eastAsia="nl-NL"/>
+              </w:rPr>
+            </w:pPr>
+          </w:p>
+        </w:tc>
+        <w:tc>
+          <w:tcPr>
+            <w:tcW w:w="987" w:type="dxa"/>
             <w:tcBorders>
               <w:top w:val="single" w:sz="6" w:space="0" w:color="000000"/>
               <w:left w:val="single" w:sz="6" w:space="0" w:color="000000"/>

</xml_diff>